<commit_message>
Merge Jacky's Map Reduce into Scenario Analysis
</commit_message>
<xml_diff>
--- a/report/Rongzuo Liu_part.docx
+++ b/report/Rongzuo Liu_part.docx
@@ -5,7 +5,8 @@
     <w:p>
       <w:pPr>
         <w:rPr>
-          <w:rFonts w:ascii="Times New Roman" w:eastAsia="Times New Roman" w:hAnsi="Times New Roman" w:cs="Times New Roman"/>
+          <w:rFonts w:ascii="Times New Roman" w:eastAsia="Times New Roman" w:hAnsi="Times New Roman" w:cs="Times New Roman" w:hint="eastAsia"/>
+          <w:b/>
           <w:i/>
           <w:color w:val="3E4349"/>
           <w:sz w:val="28"/>
@@ -17,117 +18,318 @@
       <w:r>
         <w:rPr>
           <w:rFonts w:ascii="Times New Roman" w:eastAsia="Times New Roman" w:hAnsi="Times New Roman" w:cs="Times New Roman"/>
+          <w:b/>
           <w:i/>
           <w:color w:val="3E4349"/>
           <w:sz w:val="28"/>
           <w:szCs w:val="28"/>
           <w:shd w:val="clear" w:color="auto" w:fill="FFFFFF"/>
-          <w:lang w:val="en-AU"/>
-        </w:rPr>
-        <w:t xml:space="preserve"> Sentiment Analysis</w:t>
-      </w:r>
-      <w:r>
-        <w:rPr>
-          <w:rFonts w:ascii="Times New Roman" w:eastAsia="Times New Roman" w:hAnsi="Times New Roman" w:cs="Times New Roman" w:hint="eastAsia"/>
+          <w:lang w:eastAsia="zh-CN"/>
+        </w:rPr>
+        <w:t xml:space="preserve">Scenarios </w:t>
+      </w:r>
+      <w:r>
+        <w:rPr>
+          <w:rFonts w:ascii="Times New Roman" w:eastAsia="Times New Roman" w:hAnsi="Times New Roman" w:cs="Times New Roman" w:hint="eastAsia"/>
+          <w:b/>
           <w:i/>
           <w:color w:val="3E4349"/>
           <w:sz w:val="28"/>
           <w:szCs w:val="28"/>
           <w:shd w:val="clear" w:color="auto" w:fill="FFFFFF"/>
-          <w:lang w:val="en-AU" w:eastAsia="zh-CN"/>
-        </w:rPr>
-        <w:t xml:space="preserve"> &amp; </w:t>
-      </w:r>
-      <w:r>
-        <w:rPr>
-          <w:rFonts w:ascii="Times New Roman" w:eastAsia="Times New Roman" w:hAnsi="Times New Roman" w:cs="Times New Roman"/>
+          <w:lang w:eastAsia="zh-CN"/>
+        </w:rPr>
+        <w:t xml:space="preserve">&amp; </w:t>
+      </w:r>
+      <w:r>
+        <w:rPr>
+          <w:rFonts w:ascii="Times New Roman" w:eastAsia="Times New Roman" w:hAnsi="Times New Roman" w:cs="Times New Roman"/>
+          <w:b/>
           <w:i/>
           <w:color w:val="3E4349"/>
           <w:sz w:val="28"/>
           <w:szCs w:val="28"/>
           <w:shd w:val="clear" w:color="auto" w:fill="FFFFFF"/>
-          <w:lang w:eastAsia="zh-CN"/>
-        </w:rPr>
-        <w:t>Scenarios Analysis</w:t>
-      </w:r>
-    </w:p>
-    <w:p>
-      <w:pPr>
-        <w:rPr>
-          <w:rFonts w:ascii="Times New Roman" w:eastAsia="Times New Roman" w:hAnsi="Times New Roman" w:cs="Times New Roman"/>
-          <w:color w:val="3E4349"/>
-          <w:sz w:val="22"/>
-          <w:szCs w:val="22"/>
-          <w:shd w:val="clear" w:color="auto" w:fill="FFFFFF"/>
-          <w:lang w:val="en-AU"/>
-        </w:rPr>
-      </w:pPr>
-    </w:p>
-    <w:p>
-      <w:pPr>
-        <w:rPr>
-          <w:rFonts w:ascii="Times New Roman" w:eastAsia="Times New Roman" w:hAnsi="Times New Roman" w:cs="Times New Roman"/>
-          <w:color w:val="3E4349"/>
-          <w:sz w:val="22"/>
-          <w:szCs w:val="22"/>
-          <w:shd w:val="clear" w:color="auto" w:fill="FFFFFF"/>
-          <w:lang w:eastAsia="zh-CN"/>
-        </w:rPr>
-      </w:pPr>
-      <w:r>
-        <w:rPr>
-          <w:rFonts w:ascii="Times New Roman" w:eastAsia="Times New Roman" w:hAnsi="Times New Roman" w:cs="Times New Roman"/>
-          <w:color w:val="3E4349"/>
-          <w:sz w:val="22"/>
-          <w:szCs w:val="22"/>
-          <w:shd w:val="clear" w:color="auto" w:fill="FFFFFF"/>
-          <w:lang w:val="en-AU"/>
-        </w:rPr>
-        <w:t xml:space="preserve">Sentiment </w:t>
-      </w:r>
-      <w:r>
-        <w:rPr>
-          <w:rFonts w:ascii="Times New Roman" w:eastAsia="Times New Roman" w:hAnsi="Times New Roman" w:cs="Times New Roman"/>
-          <w:color w:val="3E4349"/>
-          <w:sz w:val="22"/>
-          <w:szCs w:val="22"/>
-          <w:shd w:val="clear" w:color="auto" w:fill="FFFFFF"/>
-          <w:lang w:val="en-AU"/>
-        </w:rPr>
-        <w:t xml:space="preserve">and scenarios </w:t>
-      </w:r>
-      <w:r>
-        <w:rPr>
-          <w:rFonts w:ascii="Times New Roman" w:eastAsia="Times New Roman" w:hAnsi="Times New Roman" w:cs="Times New Roman"/>
-          <w:color w:val="3E4349"/>
-          <w:sz w:val="22"/>
-          <w:szCs w:val="22"/>
-          <w:shd w:val="clear" w:color="auto" w:fill="FFFFFF"/>
-          <w:lang w:val="en-AU"/>
-        </w:rPr>
-        <w:t xml:space="preserve">analysis </w:t>
-      </w:r>
-      <w:r>
-        <w:rPr>
-          <w:rFonts w:ascii="Times New Roman" w:eastAsia="Times New Roman" w:hAnsi="Times New Roman" w:cs="Times New Roman"/>
-          <w:color w:val="3E4349"/>
-          <w:sz w:val="22"/>
-          <w:szCs w:val="22"/>
-          <w:shd w:val="clear" w:color="auto" w:fill="FFFFFF"/>
-          <w:lang w:val="en-AU"/>
-        </w:rPr>
-        <w:t>can be</w:t>
-      </w:r>
-      <w:r>
-        <w:rPr>
-          <w:rFonts w:ascii="Times New Roman" w:eastAsia="Times New Roman" w:hAnsi="Times New Roman" w:cs="Times New Roman"/>
-          <w:color w:val="3E4349"/>
-          <w:sz w:val="22"/>
-          <w:szCs w:val="22"/>
-          <w:shd w:val="clear" w:color="auto" w:fill="FFFFFF"/>
-          <w:lang w:val="en-AU"/>
-        </w:rPr>
-        <w:t xml:space="preserve"> combined to infer people’s attitude towards a specific topic or event. In this project, these analyses are conducted through three processes. To be brief, they include </w:t>
+          <w:lang w:val="en-AU"/>
+        </w:rPr>
+        <w:t>Sentiment Analysis</w:t>
+      </w:r>
+    </w:p>
+    <w:p>
+      <w:pPr>
+        <w:rPr>
+          <w:rFonts w:ascii="Times New Roman" w:eastAsia="Times New Roman" w:hAnsi="Times New Roman" w:cs="Times New Roman"/>
+          <w:color w:val="3E4349"/>
+          <w:sz w:val="22"/>
+          <w:szCs w:val="22"/>
+          <w:shd w:val="clear" w:color="auto" w:fill="FFFFFF"/>
+          <w:lang w:val="en-AU"/>
+        </w:rPr>
+      </w:pPr>
+    </w:p>
+    <w:p>
+      <w:pPr>
+        <w:rPr>
+          <w:rFonts w:ascii="Times New Roman" w:eastAsia="Times New Roman" w:hAnsi="Times New Roman" w:cs="Times New Roman"/>
+          <w:color w:val="3E4349"/>
+          <w:sz w:val="22"/>
+          <w:szCs w:val="22"/>
+          <w:shd w:val="clear" w:color="auto" w:fill="FFFFFF"/>
+          <w:lang w:eastAsia="zh-CN"/>
+        </w:rPr>
+      </w:pPr>
+      <w:r>
+        <w:rPr>
+          <w:rFonts w:ascii="Times New Roman" w:eastAsia="Times New Roman" w:hAnsi="Times New Roman" w:cs="Times New Roman"/>
+          <w:color w:val="3E4349"/>
+          <w:sz w:val="22"/>
+          <w:szCs w:val="22"/>
+          <w:shd w:val="clear" w:color="auto" w:fill="FFFFFF"/>
+          <w:lang w:val="en-AU"/>
+        </w:rPr>
+        <w:t>Scenario analysis in this project consisted by some with s</w:t>
+      </w:r>
+      <w:r>
+        <w:rPr>
+          <w:rFonts w:ascii="Times New Roman" w:eastAsia="Times New Roman" w:hAnsi="Times New Roman" w:cs="Times New Roman"/>
+          <w:color w:val="3E4349"/>
+          <w:sz w:val="22"/>
+          <w:szCs w:val="22"/>
+          <w:shd w:val="clear" w:color="auto" w:fill="FFFFFF"/>
+          <w:lang w:val="en-AU"/>
+        </w:rPr>
+        <w:t xml:space="preserve">entiment analysis </w:t>
+      </w:r>
+      <w:r>
+        <w:rPr>
+          <w:rFonts w:ascii="Times New Roman" w:eastAsia="Times New Roman" w:hAnsi="Times New Roman" w:cs="Times New Roman"/>
+          <w:color w:val="3E4349"/>
+          <w:sz w:val="22"/>
+          <w:szCs w:val="22"/>
+          <w:shd w:val="clear" w:color="auto" w:fill="FFFFFF"/>
+          <w:lang w:val="en-AU"/>
+        </w:rPr>
+        <w:t xml:space="preserve">and some without it. A good scenario analysis could be used </w:t>
+      </w:r>
+      <w:r>
+        <w:rPr>
+          <w:rFonts w:ascii="Times New Roman" w:eastAsia="Times New Roman" w:hAnsi="Times New Roman" w:cs="Times New Roman"/>
+          <w:color w:val="3E4349"/>
+          <w:sz w:val="22"/>
+          <w:szCs w:val="22"/>
+          <w:shd w:val="clear" w:color="auto" w:fill="FFFFFF"/>
+          <w:lang w:val="en-AU"/>
+        </w:rPr>
+        <w:t>to infer people’s attitude tow</w:t>
+      </w:r>
+      <w:r>
+        <w:rPr>
+          <w:rFonts w:ascii="Times New Roman" w:eastAsia="Times New Roman" w:hAnsi="Times New Roman" w:cs="Times New Roman"/>
+          <w:color w:val="3E4349"/>
+          <w:sz w:val="22"/>
+          <w:szCs w:val="22"/>
+          <w:shd w:val="clear" w:color="auto" w:fill="FFFFFF"/>
+          <w:lang w:val="en-AU"/>
+        </w:rPr>
+        <w:t>ards a specific topic or event or even a trend in certain areas of industry and so on. Therefore, several interesting</w:t>
+      </w:r>
+      <w:r>
+        <w:rPr>
+          <w:rFonts w:ascii="Times New Roman" w:eastAsia="Times New Roman" w:hAnsi="Times New Roman" w:cs="Times New Roman"/>
+          <w:color w:val="3E4349"/>
+          <w:sz w:val="22"/>
+          <w:szCs w:val="22"/>
+          <w:shd w:val="clear" w:color="auto" w:fill="FFFFFF"/>
+          <w:lang w:val="en-AU"/>
+        </w:rPr>
+        <w:t xml:space="preserve"> </w:t>
+      </w:r>
+      <w:r>
+        <w:rPr>
+          <w:rFonts w:ascii="Times New Roman" w:eastAsia="Times New Roman" w:hAnsi="Times New Roman" w:cs="Times New Roman"/>
+          <w:color w:val="3E4349"/>
+          <w:sz w:val="22"/>
+          <w:szCs w:val="22"/>
+          <w:shd w:val="clear" w:color="auto" w:fill="FFFFFF"/>
+          <w:lang w:val="en-AU"/>
+        </w:rPr>
+        <w:t xml:space="preserve">scenarios have been analysed </w:t>
+      </w:r>
+      <w:r>
+        <w:rPr>
+          <w:rFonts w:ascii="Times New Roman" w:eastAsia="Times New Roman" w:hAnsi="Times New Roman" w:cs="Times New Roman"/>
+          <w:color w:val="3E4349"/>
+          <w:sz w:val="22"/>
+          <w:szCs w:val="22"/>
+          <w:shd w:val="clear" w:color="auto" w:fill="FFFFFF"/>
+          <w:lang w:val="en-AU"/>
+        </w:rPr>
+        <w:t xml:space="preserve">through </w:t>
+      </w:r>
+      <w:r>
+        <w:rPr>
+          <w:rFonts w:ascii="Times New Roman" w:eastAsia="Times New Roman" w:hAnsi="Times New Roman" w:cs="Times New Roman"/>
+          <w:color w:val="3E4349"/>
+          <w:sz w:val="22"/>
+          <w:szCs w:val="22"/>
+          <w:shd w:val="clear" w:color="auto" w:fill="FFFFFF"/>
+          <w:lang w:val="en-AU"/>
+        </w:rPr>
+        <w:t xml:space="preserve">three following </w:t>
+      </w:r>
+      <w:r>
+        <w:rPr>
+          <w:rFonts w:ascii="Times New Roman" w:eastAsia="Times New Roman" w:hAnsi="Times New Roman" w:cs="Times New Roman"/>
+          <w:color w:val="3E4349"/>
+          <w:sz w:val="22"/>
+          <w:szCs w:val="22"/>
+          <w:shd w:val="clear" w:color="auto" w:fill="FFFFFF"/>
+          <w:lang w:val="en-AU"/>
+        </w:rPr>
+        <w:t>proce</w:t>
+      </w:r>
+      <w:r>
+        <w:rPr>
+          <w:rFonts w:ascii="Times New Roman" w:eastAsia="Times New Roman" w:hAnsi="Times New Roman" w:cs="Times New Roman"/>
+          <w:color w:val="3E4349"/>
+          <w:sz w:val="22"/>
+          <w:szCs w:val="22"/>
+          <w:shd w:val="clear" w:color="auto" w:fill="FFFFFF"/>
+          <w:lang w:val="en-AU"/>
+        </w:rPr>
+        <w:t>sses</w:t>
+      </w:r>
+      <w:r>
+        <w:rPr>
+          <w:rFonts w:ascii="Times New Roman" w:eastAsia="Times New Roman" w:hAnsi="Times New Roman" w:cs="Times New Roman"/>
+          <w:color w:val="3E4349"/>
+          <w:sz w:val="22"/>
+          <w:szCs w:val="22"/>
+          <w:shd w:val="clear" w:color="auto" w:fill="FFFFFF"/>
+          <w:lang w:val="en-AU"/>
+        </w:rPr>
+        <w:t xml:space="preserve">. </w:t>
+      </w:r>
+    </w:p>
+    <w:p>
+      <w:pPr>
+        <w:rPr>
+          <w:rFonts w:ascii="Times New Roman" w:eastAsia="Times New Roman" w:hAnsi="Times New Roman" w:cs="Times New Roman" w:hint="eastAsia"/>
+          <w:color w:val="3E4349"/>
+          <w:sz w:val="22"/>
+          <w:szCs w:val="22"/>
+          <w:shd w:val="clear" w:color="auto" w:fill="FFFFFF"/>
+          <w:lang w:val="en-AU" w:eastAsia="zh-CN"/>
+        </w:rPr>
+      </w:pPr>
+    </w:p>
+    <w:p>
+      <w:pPr>
+        <w:rPr>
+          <w:rFonts w:ascii="Times New Roman" w:eastAsia="Times New Roman" w:hAnsi="Times New Roman" w:cs="Times New Roman"/>
+          <w:b/>
+          <w:i/>
+          <w:color w:val="3E4349"/>
+          <w:sz w:val="22"/>
+          <w:szCs w:val="22"/>
+          <w:shd w:val="clear" w:color="auto" w:fill="FFFFFF"/>
+          <w:lang w:eastAsia="zh-CN"/>
+        </w:rPr>
+      </w:pPr>
+      <w:r>
+        <w:rPr>
+          <w:rFonts w:ascii="Times New Roman" w:eastAsia="Times New Roman" w:hAnsi="Times New Roman" w:cs="Times New Roman" w:hint="eastAsia"/>
+          <w:b/>
+          <w:i/>
+          <w:color w:val="3E4349"/>
+          <w:sz w:val="22"/>
+          <w:szCs w:val="22"/>
+          <w:shd w:val="clear" w:color="auto" w:fill="FFFFFF"/>
+          <w:lang w:val="en-AU" w:eastAsia="zh-CN"/>
+        </w:rPr>
+        <w:t>Map</w:t>
+      </w:r>
+      <w:r>
+        <w:rPr>
+          <w:rFonts w:ascii="Times New Roman" w:eastAsia="Times New Roman" w:hAnsi="Times New Roman" w:cs="Times New Roman"/>
+          <w:b/>
+          <w:i/>
+          <w:color w:val="3E4349"/>
+          <w:sz w:val="22"/>
+          <w:szCs w:val="22"/>
+          <w:shd w:val="clear" w:color="auto" w:fill="FFFFFF"/>
+          <w:lang w:val="en-AU" w:eastAsia="zh-CN"/>
+        </w:rPr>
+        <w:t>/</w:t>
+      </w:r>
+      <w:r>
+        <w:rPr>
+          <w:rFonts w:ascii="Times New Roman" w:eastAsia="Times New Roman" w:hAnsi="Times New Roman" w:cs="Times New Roman"/>
+          <w:b/>
+          <w:i/>
+          <w:color w:val="3E4349"/>
+          <w:sz w:val="22"/>
+          <w:szCs w:val="22"/>
+          <w:shd w:val="clear" w:color="auto" w:fill="FFFFFF"/>
+          <w:lang w:eastAsia="zh-CN"/>
+        </w:rPr>
+        <w:t>Reduce:</w:t>
+      </w:r>
+    </w:p>
+    <w:p>
+      <w:pPr>
+        <w:rPr>
+          <w:rFonts w:ascii="Times New Roman" w:eastAsia="Times New Roman" w:hAnsi="Times New Roman" w:cs="Times New Roman"/>
+          <w:color w:val="3E4349"/>
+          <w:sz w:val="22"/>
+          <w:szCs w:val="22"/>
+          <w:shd w:val="clear" w:color="auto" w:fill="FFFFFF"/>
+          <w:lang w:val="en-AU"/>
+        </w:rPr>
+      </w:pPr>
+      <w:r>
+        <w:rPr>
+          <w:rFonts w:ascii="Times New Roman" w:eastAsia="Times New Roman" w:hAnsi="Times New Roman" w:cs="Times New Roman"/>
+          <w:color w:val="3E4349"/>
+          <w:sz w:val="22"/>
+          <w:szCs w:val="22"/>
+          <w:shd w:val="clear" w:color="auto" w:fill="FFFFFF"/>
+          <w:lang w:val="en-AU"/>
+        </w:rPr>
+        <w:t>Map/</w:t>
+      </w:r>
+      <w:r>
+        <w:rPr>
+          <w:rFonts w:ascii="Times New Roman" w:eastAsia="Times New Roman" w:hAnsi="Times New Roman" w:cs="Times New Roman"/>
+          <w:color w:val="3E4349"/>
+          <w:sz w:val="22"/>
+          <w:szCs w:val="22"/>
+          <w:shd w:val="clear" w:color="auto" w:fill="FFFFFF"/>
+          <w:lang w:val="en-AU"/>
+        </w:rPr>
+        <w:t xml:space="preserve">Reduce </w:t>
+      </w:r>
+      <w:r>
+        <w:rPr>
+          <w:rFonts w:ascii="Times New Roman" w:eastAsia="Times New Roman" w:hAnsi="Times New Roman" w:cs="Times New Roman"/>
+          <w:color w:val="3E4349"/>
+          <w:sz w:val="22"/>
+          <w:szCs w:val="22"/>
+          <w:shd w:val="clear" w:color="auto" w:fill="FFFFFF"/>
+          <w:lang w:val="en-AU"/>
+        </w:rPr>
+        <w:t xml:space="preserve">is used to generate views needed by scenarios and sentiment analysis. Map/Reduce </w:t>
+      </w:r>
+      <w:r>
+        <w:rPr>
+          <w:rFonts w:ascii="Times New Roman" w:eastAsia="Times New Roman" w:hAnsi="Times New Roman" w:cs="Times New Roman"/>
+          <w:color w:val="3E4349"/>
+          <w:sz w:val="22"/>
+          <w:szCs w:val="22"/>
+          <w:shd w:val="clear" w:color="auto" w:fill="FFFFFF"/>
+          <w:lang w:val="en-AU"/>
+        </w:rPr>
+        <w:t xml:space="preserve">is a </w:t>
       </w:r>
       <w:proofErr w:type="spellStart"/>
       <w:r>
@@ -139,7 +341,7 @@
           <w:shd w:val="clear" w:color="auto" w:fill="FFFFFF"/>
           <w:lang w:val="en-AU"/>
         </w:rPr>
-        <w:t>MapReducing</w:t>
+        <w:t>programming</w:t>
       </w:r>
       <w:proofErr w:type="spellEnd"/>
       <w:r>
@@ -151,86 +353,7 @@
           <w:shd w:val="clear" w:color="auto" w:fill="FFFFFF"/>
           <w:lang w:val="en-AU"/>
         </w:rPr>
-        <w:t xml:space="preserve"> to retrieve topic relevant tweets, pre-processing on these tweets and then analysing their sentiment attitudes. </w:t>
-      </w:r>
-      <w:r>
-        <w:rPr>
-          <w:rFonts w:ascii="Times New Roman" w:eastAsia="Times New Roman" w:hAnsi="Times New Roman" w:cs="Times New Roman"/>
-          <w:color w:val="3E4349"/>
-          <w:sz w:val="22"/>
-          <w:szCs w:val="22"/>
-          <w:shd w:val="clear" w:color="auto" w:fill="FFFFFF"/>
-          <w:lang w:val="en-AU"/>
-        </w:rPr>
-        <w:t>More technical</w:t>
-      </w:r>
-      <w:r>
-        <w:rPr>
-          <w:rFonts w:ascii="Times New Roman" w:eastAsia="Times New Roman" w:hAnsi="Times New Roman" w:cs="Times New Roman" w:hint="eastAsia"/>
-          <w:color w:val="3E4349"/>
-          <w:sz w:val="22"/>
-          <w:szCs w:val="22"/>
-          <w:shd w:val="clear" w:color="auto" w:fill="FFFFFF"/>
-          <w:lang w:val="en-AU" w:eastAsia="zh-CN"/>
-        </w:rPr>
-        <w:t xml:space="preserve"> details</w:t>
-      </w:r>
-      <w:r>
-        <w:rPr>
-          <w:rFonts w:ascii="Times New Roman" w:eastAsia="Times New Roman" w:hAnsi="Times New Roman" w:cs="Times New Roman"/>
-          <w:color w:val="3E4349"/>
-          <w:sz w:val="22"/>
-          <w:szCs w:val="22"/>
-          <w:shd w:val="clear" w:color="auto" w:fill="FFFFFF"/>
-          <w:lang w:eastAsia="zh-CN"/>
-        </w:rPr>
-        <w:t xml:space="preserve"> are presented in the followed part.</w:t>
-      </w:r>
-    </w:p>
-    <w:p>
-      <w:pPr>
-        <w:rPr>
-          <w:rFonts w:ascii="Times New Roman" w:eastAsia="Times New Roman" w:hAnsi="Times New Roman" w:cs="Times New Roman"/>
-          <w:color w:val="3E4349"/>
-          <w:sz w:val="22"/>
-          <w:szCs w:val="22"/>
-          <w:shd w:val="clear" w:color="auto" w:fill="FFFFFF"/>
-          <w:lang w:val="en-AU" w:eastAsia="zh-CN"/>
-        </w:rPr>
-      </w:pPr>
-    </w:p>
-    <w:p>
-      <w:pPr>
-        <w:rPr>
-          <w:rFonts w:ascii="Times New Roman" w:eastAsia="Times New Roman" w:hAnsi="Times New Roman" w:cs="Times New Roman"/>
-          <w:color w:val="3E4349"/>
-          <w:sz w:val="22"/>
-          <w:szCs w:val="22"/>
-          <w:shd w:val="clear" w:color="auto" w:fill="FFFFFF"/>
-          <w:lang w:eastAsia="zh-CN"/>
-        </w:rPr>
-      </w:pPr>
-      <w:r>
-        <w:rPr>
-          <w:rFonts w:ascii="Times New Roman" w:eastAsia="Times New Roman" w:hAnsi="Times New Roman" w:cs="Times New Roman"/>
-          <w:color w:val="3E4349"/>
-          <w:sz w:val="22"/>
-          <w:szCs w:val="22"/>
-          <w:shd w:val="clear" w:color="auto" w:fill="FFFFFF"/>
-          <w:lang w:val="en-AU"/>
-        </w:rPr>
-        <w:t>The first step</w:t>
-      </w:r>
-      <w:r>
-        <w:rPr>
-          <w:rFonts w:ascii="Times New Roman" w:eastAsia="Times New Roman" w:hAnsi="Times New Roman" w:cs="Times New Roman"/>
-          <w:color w:val="3E4349"/>
-          <w:sz w:val="22"/>
-          <w:szCs w:val="22"/>
-          <w:shd w:val="clear" w:color="auto" w:fill="FFFFFF"/>
-          <w:lang w:val="en-AU"/>
-        </w:rPr>
-        <w:t xml:space="preserve">, using </w:t>
+        <w:t xml:space="preserve"> </w:t>
       </w:r>
       <w:proofErr w:type="spellStart"/>
       <w:r>
@@ -242,7 +365,7 @@
           <w:shd w:val="clear" w:color="auto" w:fill="FFFFFF"/>
           <w:lang w:val="en-AU"/>
         </w:rPr>
-        <w:t>MapReduce</w:t>
+        <w:t>paradigm</w:t>
       </w:r>
       <w:proofErr w:type="spellEnd"/>
       <w:r>
@@ -254,7 +377,196 @@
           <w:shd w:val="clear" w:color="auto" w:fill="FFFFFF"/>
           <w:lang w:val="en-AU"/>
         </w:rPr>
-        <w:t xml:space="preserve"> capabilities provided by </w:t>
+        <w:t xml:space="preserve"> and an associated implementation for processing and generating large data sets with a parallel, distributed algorithm on a cluster</w:t>
+      </w:r>
+      <w:r>
+        <w:rPr>
+          <w:rFonts w:ascii="Times New Roman" w:eastAsia="Times New Roman" w:hAnsi="Times New Roman" w:cs="Times New Roman"/>
+          <w:color w:val="3E4349"/>
+          <w:sz w:val="22"/>
+          <w:szCs w:val="22"/>
+          <w:shd w:val="clear" w:color="auto" w:fill="FFFFFF"/>
+          <w:lang w:val="en-AU"/>
+        </w:rPr>
+        <w:t>.</w:t>
+      </w:r>
+      <w:r>
+        <w:rPr>
+          <w:rFonts w:ascii="Times New Roman" w:eastAsia="Times New Roman" w:hAnsi="Times New Roman" w:cs="Times New Roman"/>
+          <w:color w:val="3E4349"/>
+          <w:sz w:val="22"/>
+          <w:szCs w:val="22"/>
+          <w:shd w:val="clear" w:color="auto" w:fill="FFFFFF"/>
+          <w:lang w:val="en-AU"/>
+        </w:rPr>
+        <w:t xml:space="preserve"> </w:t>
+      </w:r>
+      <w:r>
+        <w:rPr>
+          <w:rFonts w:ascii="Times New Roman" w:eastAsia="Times New Roman" w:hAnsi="Times New Roman" w:cs="Times New Roman"/>
+          <w:color w:val="3E4349"/>
+          <w:sz w:val="22"/>
+          <w:szCs w:val="22"/>
+          <w:shd w:val="clear" w:color="auto" w:fill="FFFFFF"/>
+          <w:lang w:val="en-AU"/>
+        </w:rPr>
+        <w:t>[1]</w:t>
+      </w:r>
+      <w:r>
+        <w:rPr>
+          <w:rFonts w:ascii="Times New Roman" w:eastAsia="Times New Roman" w:hAnsi="Times New Roman" w:cs="Times New Roman"/>
+          <w:color w:val="3E4349"/>
+          <w:sz w:val="22"/>
+          <w:szCs w:val="22"/>
+          <w:shd w:val="clear" w:color="auto" w:fill="FFFFFF"/>
+          <w:lang w:val="en-AU"/>
+        </w:rPr>
+        <w:t xml:space="preserve"> In CouchDB, Map is </w:t>
+      </w:r>
+      <w:r>
+        <w:rPr>
+          <w:rFonts w:ascii="Times New Roman" w:eastAsia="Times New Roman" w:hAnsi="Times New Roman" w:cs="Times New Roman"/>
+          <w:color w:val="3E4349"/>
+          <w:sz w:val="22"/>
+          <w:szCs w:val="22"/>
+          <w:shd w:val="clear" w:color="auto" w:fill="FFFFFF"/>
+          <w:lang w:val="en-AU"/>
+        </w:rPr>
+        <w:t xml:space="preserve">implemented as </w:t>
+      </w:r>
+      <w:r>
+        <w:rPr>
+          <w:rFonts w:ascii="Times New Roman" w:eastAsia="Times New Roman" w:hAnsi="Times New Roman" w:cs="Times New Roman"/>
+          <w:color w:val="3E4349"/>
+          <w:sz w:val="22"/>
+          <w:szCs w:val="22"/>
+          <w:shd w:val="clear" w:color="auto" w:fill="FFFFFF"/>
+          <w:lang w:val="en-AU"/>
+        </w:rPr>
+        <w:t xml:space="preserve">a JavaScript function that maps view keys to values, and returns a list of key value pairs. Reduce is </w:t>
+      </w:r>
+      <w:r>
+        <w:rPr>
+          <w:rFonts w:ascii="Times New Roman" w:eastAsia="Times New Roman" w:hAnsi="Times New Roman" w:cs="Times New Roman"/>
+          <w:color w:val="3E4349"/>
+          <w:sz w:val="22"/>
+          <w:szCs w:val="22"/>
+          <w:shd w:val="clear" w:color="auto" w:fill="FFFFFF"/>
+          <w:lang w:val="en-AU"/>
+        </w:rPr>
+        <w:t>implemented to reduce</w:t>
+      </w:r>
+      <w:r>
+        <w:rPr>
+          <w:rFonts w:ascii="Times New Roman" w:eastAsia="Times New Roman" w:hAnsi="Times New Roman" w:cs="Times New Roman"/>
+          <w:color w:val="3E4349"/>
+          <w:sz w:val="22"/>
+          <w:szCs w:val="22"/>
+          <w:shd w:val="clear" w:color="auto" w:fill="FFFFFF"/>
+          <w:lang w:val="en-AU"/>
+        </w:rPr>
+        <w:t xml:space="preserve"> the list to a single value. The result of Ma</w:t>
+      </w:r>
+      <w:r>
+        <w:rPr>
+          <w:rFonts w:ascii="Times New Roman" w:eastAsia="Times New Roman" w:hAnsi="Times New Roman" w:cs="Times New Roman"/>
+          <w:color w:val="3E4349"/>
+          <w:sz w:val="22"/>
+          <w:szCs w:val="22"/>
+          <w:shd w:val="clear" w:color="auto" w:fill="FFFFFF"/>
+          <w:lang w:val="en-AU"/>
+        </w:rPr>
+        <w:t xml:space="preserve">p/Reduce is a stored B+ tree named view. </w:t>
+      </w:r>
+    </w:p>
+    <w:p>
+      <w:pPr>
+        <w:rPr>
+          <w:rFonts w:ascii="Times New Roman" w:eastAsia="Times New Roman" w:hAnsi="Times New Roman" w:cs="Times New Roman"/>
+          <w:color w:val="3E4349"/>
+          <w:sz w:val="22"/>
+          <w:szCs w:val="22"/>
+          <w:shd w:val="clear" w:color="auto" w:fill="FFFFFF"/>
+          <w:lang w:val="en-AU"/>
+        </w:rPr>
+      </w:pPr>
+    </w:p>
+    <w:p>
+      <w:pPr>
+        <w:rPr>
+          <w:rFonts w:ascii="Times New Roman" w:eastAsia="Times New Roman" w:hAnsi="Times New Roman" w:cs="Times New Roman"/>
+          <w:color w:val="3E4349"/>
+          <w:sz w:val="22"/>
+          <w:szCs w:val="22"/>
+          <w:shd w:val="clear" w:color="auto" w:fill="FFFFFF"/>
+          <w:lang w:val="en-AU"/>
+        </w:rPr>
+      </w:pPr>
+      <w:r>
+        <w:rPr>
+          <w:rFonts w:ascii="Times New Roman" w:eastAsia="Times New Roman" w:hAnsi="Times New Roman" w:cs="Times New Roman"/>
+          <w:color w:val="3E4349"/>
+          <w:sz w:val="22"/>
+          <w:szCs w:val="22"/>
+          <w:shd w:val="clear" w:color="auto" w:fill="FFFFFF"/>
+          <w:lang w:val="en-AU"/>
+        </w:rPr>
+        <w:t>To do the analysis, t</w:t>
+      </w:r>
+      <w:r>
+        <w:rPr>
+          <w:rFonts w:ascii="Times New Roman" w:eastAsia="Times New Roman" w:hAnsi="Times New Roman" w:cs="Times New Roman"/>
+          <w:color w:val="3E4349"/>
+          <w:sz w:val="22"/>
+          <w:szCs w:val="22"/>
+          <w:shd w:val="clear" w:color="auto" w:fill="FFFFFF"/>
+          <w:lang w:val="en-AU"/>
+        </w:rPr>
+        <w:t>he first step</w:t>
+      </w:r>
+      <w:r>
+        <w:rPr>
+          <w:rFonts w:ascii="Times New Roman" w:eastAsia="Times New Roman" w:hAnsi="Times New Roman" w:cs="Times New Roman"/>
+          <w:color w:val="3E4349"/>
+          <w:sz w:val="22"/>
+          <w:szCs w:val="22"/>
+          <w:shd w:val="clear" w:color="auto" w:fill="FFFFFF"/>
+          <w:lang w:val="en-AU"/>
+        </w:rPr>
+        <w:t xml:space="preserve"> would be</w:t>
+      </w:r>
+      <w:r>
+        <w:rPr>
+          <w:rFonts w:ascii="Times New Roman" w:eastAsia="Times New Roman" w:hAnsi="Times New Roman" w:cs="Times New Roman"/>
+          <w:color w:val="3E4349"/>
+          <w:sz w:val="22"/>
+          <w:szCs w:val="22"/>
+          <w:shd w:val="clear" w:color="auto" w:fill="FFFFFF"/>
+          <w:lang w:val="en-AU"/>
+        </w:rPr>
+        <w:t xml:space="preserve"> using Map</w:t>
+      </w:r>
+      <w:r>
+        <w:rPr>
+          <w:rFonts w:ascii="Times New Roman" w:eastAsia="Times New Roman" w:hAnsi="Times New Roman" w:cs="Times New Roman"/>
+          <w:color w:val="3E4349"/>
+          <w:sz w:val="22"/>
+          <w:szCs w:val="22"/>
+          <w:shd w:val="clear" w:color="auto" w:fill="FFFFFF"/>
+          <w:lang w:val="en-AU"/>
+        </w:rPr>
+        <w:t>/</w:t>
+      </w:r>
+      <w:r>
+        <w:rPr>
+          <w:rFonts w:ascii="Times New Roman" w:eastAsia="Times New Roman" w:hAnsi="Times New Roman" w:cs="Times New Roman"/>
+          <w:color w:val="3E4349"/>
+          <w:sz w:val="22"/>
+          <w:szCs w:val="22"/>
+          <w:shd w:val="clear" w:color="auto" w:fill="FFFFFF"/>
+          <w:lang w:val="en-AU"/>
+        </w:rPr>
+        <w:t xml:space="preserve">Reduce capabilities provided by </w:t>
       </w:r>
       <w:proofErr w:type="spellStart"/>
       <w:r>
@@ -287,31 +599,297 @@
           <w:sz w:val="22"/>
           <w:szCs w:val="22"/>
           <w:shd w:val="clear" w:color="auto" w:fill="FFFFFF"/>
-          <w:lang w:val="en-AU" w:eastAsia="zh-CN"/>
-        </w:rPr>
-        <w:t>collect</w:t>
-      </w:r>
-      <w:r>
-        <w:rPr>
-          <w:rFonts w:ascii="Times New Roman" w:eastAsia="Times New Roman" w:hAnsi="Times New Roman" w:cs="Times New Roman"/>
-          <w:color w:val="3E4349"/>
-          <w:sz w:val="22"/>
-          <w:szCs w:val="22"/>
-          <w:shd w:val="clear" w:color="auto" w:fill="FFFFFF"/>
-          <w:lang w:eastAsia="zh-CN"/>
-        </w:rPr>
-        <w:t xml:space="preserve"> all tweets that are relevant with a specific topic or event. </w:t>
-      </w:r>
-      <w:r>
-        <w:rPr>
-          <w:rFonts w:ascii="Times New Roman" w:eastAsia="Times New Roman" w:hAnsi="Times New Roman" w:cs="Times New Roman"/>
-          <w:color w:val="3E4349"/>
-          <w:sz w:val="22"/>
-          <w:szCs w:val="22"/>
-          <w:shd w:val="clear" w:color="auto" w:fill="FFFFFF"/>
-          <w:lang w:eastAsia="zh-CN"/>
-        </w:rPr>
-        <w:t xml:space="preserve">These </w:t>
+          <w:lang w:val="en-AU"/>
+        </w:rPr>
+        <w:t>aggregate</w:t>
+      </w:r>
+      <w:r>
+        <w:rPr>
+          <w:rFonts w:ascii="Times New Roman" w:eastAsia="Times New Roman" w:hAnsi="Times New Roman" w:cs="Times New Roman"/>
+          <w:color w:val="3E4349"/>
+          <w:sz w:val="22"/>
+          <w:szCs w:val="22"/>
+          <w:shd w:val="clear" w:color="auto" w:fill="FFFFFF"/>
+          <w:lang w:val="en-AU"/>
+        </w:rPr>
+        <w:t xml:space="preserve"> tweets that are </w:t>
+      </w:r>
+      <w:r>
+        <w:rPr>
+          <w:rFonts w:ascii="Times New Roman" w:eastAsia="Times New Roman" w:hAnsi="Times New Roman" w:cs="Times New Roman"/>
+          <w:color w:val="3E4349"/>
+          <w:sz w:val="22"/>
+          <w:szCs w:val="22"/>
+          <w:shd w:val="clear" w:color="auto" w:fill="FFFFFF"/>
+          <w:lang w:val="en-AU"/>
+        </w:rPr>
+        <w:t xml:space="preserve">associated </w:t>
+      </w:r>
+      <w:r>
+        <w:rPr>
+          <w:rFonts w:ascii="Times New Roman" w:eastAsia="Times New Roman" w:hAnsi="Times New Roman" w:cs="Times New Roman"/>
+          <w:color w:val="3E4349"/>
+          <w:sz w:val="22"/>
+          <w:szCs w:val="22"/>
+          <w:shd w:val="clear" w:color="auto" w:fill="FFFFFF"/>
+          <w:lang w:val="en-AU"/>
+        </w:rPr>
+        <w:t>with</w:t>
+      </w:r>
+      <w:r>
+        <w:rPr>
+          <w:rFonts w:ascii="Times New Roman" w:eastAsia="Times New Roman" w:hAnsi="Times New Roman" w:cs="Times New Roman"/>
+          <w:color w:val="3E4349"/>
+          <w:sz w:val="22"/>
+          <w:szCs w:val="22"/>
+          <w:shd w:val="clear" w:color="auto" w:fill="FFFFFF"/>
+          <w:lang w:val="en-AU"/>
+        </w:rPr>
+        <w:t xml:space="preserve"> </w:t>
+      </w:r>
+      <w:r>
+        <w:rPr>
+          <w:rFonts w:ascii="Times New Roman" w:eastAsia="Times New Roman" w:hAnsi="Times New Roman" w:cs="Times New Roman"/>
+          <w:color w:val="3E4349"/>
+          <w:sz w:val="22"/>
+          <w:szCs w:val="22"/>
+          <w:shd w:val="clear" w:color="auto" w:fill="FFFFFF"/>
+          <w:lang w:val="en-AU"/>
+        </w:rPr>
+        <w:t>a specific scenario</w:t>
+      </w:r>
+      <w:r>
+        <w:rPr>
+          <w:rFonts w:ascii="Times New Roman" w:eastAsia="Times New Roman" w:hAnsi="Times New Roman" w:cs="Times New Roman"/>
+          <w:color w:val="3E4349"/>
+          <w:sz w:val="22"/>
+          <w:szCs w:val="22"/>
+          <w:shd w:val="clear" w:color="auto" w:fill="FFFFFF"/>
+          <w:lang w:val="en-AU"/>
+        </w:rPr>
+        <w:t xml:space="preserve">. </w:t>
+      </w:r>
+      <w:r>
+        <w:rPr>
+          <w:rFonts w:ascii="Times New Roman" w:eastAsia="Times New Roman" w:hAnsi="Times New Roman" w:cs="Times New Roman"/>
+          <w:color w:val="3E4349"/>
+          <w:sz w:val="22"/>
+          <w:szCs w:val="22"/>
+          <w:shd w:val="clear" w:color="auto" w:fill="FFFFFF"/>
+          <w:lang w:val="en-AU"/>
+        </w:rPr>
+        <w:t>Some of the</w:t>
+      </w:r>
+      <w:r>
+        <w:rPr>
+          <w:rFonts w:ascii="Times New Roman" w:eastAsia="Times New Roman" w:hAnsi="Times New Roman" w:cs="Times New Roman"/>
+          <w:color w:val="3E4349"/>
+          <w:sz w:val="22"/>
+          <w:szCs w:val="22"/>
+          <w:shd w:val="clear" w:color="auto" w:fill="FFFFFF"/>
+          <w:lang w:val="en-AU"/>
+        </w:rPr>
+        <w:t xml:space="preserve"> Map</w:t>
+      </w:r>
+      <w:r>
+        <w:rPr>
+          <w:rFonts w:ascii="Times New Roman" w:eastAsia="Times New Roman" w:hAnsi="Times New Roman" w:cs="Times New Roman"/>
+          <w:color w:val="3E4349"/>
+          <w:sz w:val="22"/>
+          <w:szCs w:val="22"/>
+          <w:shd w:val="clear" w:color="auto" w:fill="FFFFFF"/>
+          <w:lang w:val="en-AU"/>
+        </w:rPr>
+        <w:t>/</w:t>
+      </w:r>
+      <w:r>
+        <w:rPr>
+          <w:rFonts w:ascii="Times New Roman" w:eastAsia="Times New Roman" w:hAnsi="Times New Roman" w:cs="Times New Roman"/>
+          <w:color w:val="3E4349"/>
+          <w:sz w:val="22"/>
+          <w:szCs w:val="22"/>
+          <w:shd w:val="clear" w:color="auto" w:fill="FFFFFF"/>
+          <w:lang w:val="en-AU"/>
+        </w:rPr>
+        <w:t>Reduce functions could simply aim at searching whether a given term or string is appeared in the tweets</w:t>
+      </w:r>
+      <w:r>
+        <w:rPr>
+          <w:rFonts w:ascii="Times New Roman" w:eastAsia="Times New Roman" w:hAnsi="Times New Roman" w:cs="Times New Roman"/>
+          <w:color w:val="3E4349"/>
+          <w:sz w:val="22"/>
+          <w:szCs w:val="22"/>
+          <w:shd w:val="clear" w:color="auto" w:fill="FFFFFF"/>
+          <w:lang w:val="en-AU"/>
+        </w:rPr>
+        <w:t xml:space="preserve"> (e.g. the following scenario 2, topic of C2E2). Others could</w:t>
+      </w:r>
+      <w:r>
+        <w:rPr>
+          <w:rFonts w:ascii="Times New Roman" w:eastAsia="Times New Roman" w:hAnsi="Times New Roman" w:cs="Times New Roman"/>
+          <w:color w:val="3E4349"/>
+          <w:sz w:val="22"/>
+          <w:szCs w:val="22"/>
+          <w:shd w:val="clear" w:color="auto" w:fill="FFFFFF"/>
+          <w:lang w:val="en-AU"/>
+        </w:rPr>
+        <w:t xml:space="preserve"> </w:t>
+      </w:r>
+      <w:r>
+        <w:rPr>
+          <w:rFonts w:ascii="Times New Roman" w:eastAsia="Times New Roman" w:hAnsi="Times New Roman" w:cs="Times New Roman"/>
+          <w:color w:val="3E4349"/>
+          <w:sz w:val="22"/>
+          <w:szCs w:val="22"/>
+          <w:shd w:val="clear" w:color="auto" w:fill="FFFFFF"/>
+          <w:lang w:val="en-AU"/>
+        </w:rPr>
+        <w:t xml:space="preserve">be very complex, such as </w:t>
+      </w:r>
+      <w:r>
+        <w:rPr>
+          <w:rFonts w:ascii="Times New Roman" w:eastAsia="Times New Roman" w:hAnsi="Times New Roman" w:cs="Times New Roman"/>
+          <w:color w:val="3E4349"/>
+          <w:sz w:val="22"/>
+          <w:szCs w:val="22"/>
+          <w:shd w:val="clear" w:color="auto" w:fill="FFFFFF"/>
+          <w:lang w:val="en-AU"/>
+        </w:rPr>
+        <w:t xml:space="preserve">to find </w:t>
+      </w:r>
+      <w:r>
+        <w:rPr>
+          <w:rFonts w:ascii="Times New Roman" w:eastAsia="Times New Roman" w:hAnsi="Times New Roman" w:cs="Times New Roman"/>
+          <w:color w:val="3E4349"/>
+          <w:sz w:val="22"/>
+          <w:szCs w:val="22"/>
+          <w:shd w:val="clear" w:color="auto" w:fill="FFFFFF"/>
+          <w:lang w:val="en-AU"/>
+        </w:rPr>
+        <w:t>out the most hot topics users discussing about</w:t>
+      </w:r>
+      <w:r>
+        <w:rPr>
+          <w:rFonts w:ascii="Times New Roman" w:eastAsia="Times New Roman" w:hAnsi="Times New Roman" w:cs="Times New Roman"/>
+          <w:color w:val="3E4349"/>
+          <w:sz w:val="22"/>
+          <w:szCs w:val="22"/>
+          <w:shd w:val="clear" w:color="auto" w:fill="FFFFFF"/>
+          <w:lang w:val="en-AU"/>
+        </w:rPr>
+        <w:t xml:space="preserve"> </w:t>
+      </w:r>
+      <w:r>
+        <w:rPr>
+          <w:rFonts w:ascii="Times New Roman" w:eastAsia="Times New Roman" w:hAnsi="Times New Roman" w:cs="Times New Roman"/>
+          <w:color w:val="3E4349"/>
+          <w:sz w:val="22"/>
+          <w:szCs w:val="22"/>
+          <w:shd w:val="clear" w:color="auto" w:fill="FFFFFF"/>
+          <w:lang w:val="en-AU"/>
+        </w:rPr>
+        <w:t>or the top 10 users with most followers (seeing in scenario 1 -</w:t>
+      </w:r>
+      <w:r>
+        <w:rPr>
+          <w:rFonts w:ascii="Times New Roman" w:eastAsia="Times New Roman" w:hAnsi="Times New Roman" w:cs="Times New Roman"/>
+          <w:color w:val="3E4349"/>
+          <w:sz w:val="22"/>
+          <w:szCs w:val="22"/>
+          <w:shd w:val="clear" w:color="auto" w:fill="FFFFFF"/>
+          <w:lang w:val="en-AU"/>
+        </w:rPr>
+        <w:t xml:space="preserve"> hot topics</w:t>
+      </w:r>
+      <w:r>
+        <w:rPr>
+          <w:rFonts w:ascii="Times New Roman" w:eastAsia="Times New Roman" w:hAnsi="Times New Roman" w:cs="Times New Roman"/>
+          <w:color w:val="3E4349"/>
+          <w:sz w:val="22"/>
+          <w:szCs w:val="22"/>
+          <w:shd w:val="clear" w:color="auto" w:fill="FFFFFF"/>
+          <w:lang w:val="en-AU"/>
+        </w:rPr>
+        <w:t xml:space="preserve"> and scenario 5 – followers distribution respectively</w:t>
+      </w:r>
+      <w:r>
+        <w:rPr>
+          <w:rFonts w:ascii="Times New Roman" w:eastAsia="Times New Roman" w:hAnsi="Times New Roman" w:cs="Times New Roman"/>
+          <w:color w:val="3E4349"/>
+          <w:sz w:val="22"/>
+          <w:szCs w:val="22"/>
+          <w:shd w:val="clear" w:color="auto" w:fill="FFFFFF"/>
+          <w:lang w:val="en-AU"/>
+        </w:rPr>
+        <w:t>)</w:t>
+      </w:r>
+      <w:r>
+        <w:rPr>
+          <w:rFonts w:ascii="Times New Roman" w:eastAsia="Times New Roman" w:hAnsi="Times New Roman" w:cs="Times New Roman"/>
+          <w:color w:val="3E4349"/>
+          <w:sz w:val="22"/>
+          <w:szCs w:val="22"/>
+          <w:shd w:val="clear" w:color="auto" w:fill="FFFFFF"/>
+          <w:lang w:val="en-AU"/>
+        </w:rPr>
+        <w:t xml:space="preserve">. </w:t>
+      </w:r>
+    </w:p>
+    <w:p>
+      <w:pPr>
+        <w:rPr>
+          <w:rFonts w:ascii="Times New Roman" w:eastAsia="Times New Roman" w:hAnsi="Times New Roman" w:cs="Times New Roman"/>
+          <w:color w:val="3E4349"/>
+          <w:sz w:val="22"/>
+          <w:szCs w:val="22"/>
+          <w:shd w:val="clear" w:color="auto" w:fill="FFFFFF"/>
+          <w:lang w:val="en-AU"/>
+        </w:rPr>
+      </w:pPr>
+    </w:p>
+    <w:p>
+      <w:pPr>
+        <w:rPr>
+          <w:rFonts w:ascii="Times New Roman" w:eastAsia="Times New Roman" w:hAnsi="Times New Roman" w:cs="Times New Roman"/>
+          <w:color w:val="3E4349"/>
+          <w:sz w:val="22"/>
+          <w:szCs w:val="22"/>
+          <w:shd w:val="clear" w:color="auto" w:fill="FFFFFF"/>
+          <w:lang w:val="en-AU"/>
+        </w:rPr>
+      </w:pPr>
+      <w:r>
+        <w:rPr>
+          <w:rFonts w:ascii="Times New Roman" w:eastAsia="Times New Roman" w:hAnsi="Times New Roman" w:cs="Times New Roman"/>
+          <w:color w:val="3E4349"/>
+          <w:sz w:val="22"/>
+          <w:szCs w:val="22"/>
+          <w:shd w:val="clear" w:color="auto" w:fill="FFFFFF"/>
+          <w:lang w:val="en-AU"/>
+        </w:rPr>
+        <w:t>Take the finding most hot topics</w:t>
+      </w:r>
+      <w:r>
+        <w:rPr>
+          <w:rFonts w:ascii="Times New Roman" w:eastAsia="Times New Roman" w:hAnsi="Times New Roman" w:cs="Times New Roman"/>
+          <w:color w:val="3E4349"/>
+          <w:sz w:val="22"/>
+          <w:szCs w:val="22"/>
+          <w:shd w:val="clear" w:color="auto" w:fill="FFFFFF"/>
+          <w:lang w:val="en-AU"/>
+        </w:rPr>
+        <w:t xml:space="preserve"> as an example. Map function could be implemented as to </w:t>
+      </w:r>
+      <w:r>
+        <w:rPr>
+          <w:rFonts w:ascii="Times New Roman" w:eastAsia="Times New Roman" w:hAnsi="Times New Roman" w:cs="Times New Roman"/>
+          <w:color w:val="3E4349"/>
+          <w:sz w:val="22"/>
+          <w:szCs w:val="22"/>
+          <w:shd w:val="clear" w:color="auto" w:fill="FFFFFF"/>
+          <w:lang w:val="en-AU"/>
+        </w:rPr>
+        <w:t xml:space="preserve">search whether a tweet contains any </w:t>
       </w:r>
       <w:proofErr w:type="spellStart"/>
       <w:r>
@@ -321,9 +899,9 @@
           <w:sz w:val="22"/>
           <w:szCs w:val="22"/>
           <w:shd w:val="clear" w:color="auto" w:fill="FFFFFF"/>
-          <w:lang w:eastAsia="zh-CN"/>
-        </w:rPr>
-        <w:t>MapReduce</w:t>
+          <w:lang w:val="en-AU"/>
+        </w:rPr>
+        <w:t>hashtags</w:t>
       </w:r>
       <w:proofErr w:type="spellEnd"/>
       <w:r>
@@ -333,53 +911,66 @@
           <w:sz w:val="22"/>
           <w:szCs w:val="22"/>
           <w:shd w:val="clear" w:color="auto" w:fill="FFFFFF"/>
-          <w:lang w:eastAsia="zh-CN"/>
-        </w:rPr>
-        <w:t xml:space="preserve"> functions could simply aim at searching whether a given term or string is appeared in the tweets. Or they could also be very complex, such as aiming to find out the most hot topics users discussing about. </w:t>
-      </w:r>
-    </w:p>
-    <w:p>
-      <w:pPr>
-        <w:rPr>
-          <w:rFonts w:ascii="Times New Roman" w:eastAsia="Times New Roman" w:hAnsi="Times New Roman" w:cs="Times New Roman"/>
-          <w:color w:val="3E4349"/>
-          <w:sz w:val="22"/>
-          <w:szCs w:val="22"/>
-          <w:shd w:val="clear" w:color="auto" w:fill="FFFFFF"/>
-          <w:lang w:eastAsia="zh-CN"/>
-        </w:rPr>
-      </w:pPr>
-    </w:p>
-    <w:p>
-      <w:pPr>
-        <w:rPr>
-          <w:rFonts w:ascii="Times New Roman" w:eastAsia="Times New Roman" w:hAnsi="Times New Roman" w:cs="Times New Roman"/>
-          <w:color w:val="3E4349"/>
-          <w:sz w:val="22"/>
-          <w:szCs w:val="22"/>
-          <w:shd w:val="clear" w:color="auto" w:fill="FFFFFF"/>
-          <w:lang w:val="en-AU" w:eastAsia="zh-CN"/>
-        </w:rPr>
-      </w:pPr>
-      <w:r>
-        <w:rPr>
-          <w:rFonts w:ascii="Times New Roman" w:eastAsia="Times New Roman" w:hAnsi="Times New Roman" w:cs="Times New Roman"/>
-          <w:color w:val="3E4349"/>
-          <w:sz w:val="22"/>
-          <w:szCs w:val="22"/>
-          <w:shd w:val="clear" w:color="auto" w:fill="FFFFFF"/>
-          <w:lang w:eastAsia="zh-CN"/>
-        </w:rPr>
-        <w:t>The second step is</w:t>
-      </w:r>
-      <w:r>
-        <w:rPr>
-          <w:rFonts w:ascii="Times New Roman" w:eastAsia="Times New Roman" w:hAnsi="Times New Roman" w:cs="Times New Roman"/>
-          <w:color w:val="3E4349"/>
-          <w:sz w:val="22"/>
-          <w:szCs w:val="22"/>
-          <w:shd w:val="clear" w:color="auto" w:fill="FFFFFF"/>
-          <w:lang w:eastAsia="zh-CN"/>
+          <w:lang w:val="en-AU"/>
+        </w:rPr>
+        <w:t>. If it does, the function will emit a list of key/value pairs as &lt;</w:t>
+      </w:r>
+      <w:proofErr w:type="spellStart"/>
+      <w:r>
+        <w:rPr>
+          <w:rFonts w:ascii="Times New Roman" w:eastAsia="Times New Roman" w:hAnsi="Times New Roman" w:cs="Times New Roman"/>
+          <w:color w:val="3E4349"/>
+          <w:sz w:val="22"/>
+          <w:szCs w:val="22"/>
+          <w:shd w:val="clear" w:color="auto" w:fill="FFFFFF"/>
+          <w:lang w:val="en-AU"/>
+        </w:rPr>
+        <w:t>hashtag_name</w:t>
+      </w:r>
+      <w:proofErr w:type="spellEnd"/>
+      <w:r>
+        <w:rPr>
+          <w:rFonts w:ascii="Times New Roman" w:eastAsia="Times New Roman" w:hAnsi="Times New Roman" w:cs="Times New Roman"/>
+          <w:color w:val="3E4349"/>
+          <w:sz w:val="22"/>
+          <w:szCs w:val="22"/>
+          <w:shd w:val="clear" w:color="auto" w:fill="FFFFFF"/>
+          <w:lang w:val="en-AU"/>
+        </w:rPr>
+        <w:t xml:space="preserve">, 1&gt; for every </w:t>
+      </w:r>
+      <w:proofErr w:type="spellStart"/>
+      <w:r>
+        <w:rPr>
+          <w:rFonts w:ascii="Times New Roman" w:eastAsia="Times New Roman" w:hAnsi="Times New Roman" w:cs="Times New Roman"/>
+          <w:color w:val="3E4349"/>
+          <w:sz w:val="22"/>
+          <w:szCs w:val="22"/>
+          <w:shd w:val="clear" w:color="auto" w:fill="FFFFFF"/>
+          <w:lang w:val="en-AU"/>
+        </w:rPr>
+        <w:t>hashtag</w:t>
+      </w:r>
+      <w:proofErr w:type="spellEnd"/>
+      <w:r>
+        <w:rPr>
+          <w:rFonts w:ascii="Times New Roman" w:eastAsia="Times New Roman" w:hAnsi="Times New Roman" w:cs="Times New Roman"/>
+          <w:color w:val="3E4349"/>
+          <w:sz w:val="22"/>
+          <w:szCs w:val="22"/>
+          <w:shd w:val="clear" w:color="auto" w:fill="FFFFFF"/>
+          <w:lang w:val="en-AU"/>
+        </w:rPr>
+        <w:t>. The result list then</w:t>
+      </w:r>
+      <w:r>
+        <w:rPr>
+          <w:rFonts w:ascii="Times New Roman" w:eastAsia="Times New Roman" w:hAnsi="Times New Roman" w:cs="Times New Roman"/>
+          <w:color w:val="3E4349"/>
+          <w:sz w:val="22"/>
+          <w:szCs w:val="22"/>
+          <w:shd w:val="clear" w:color="auto" w:fill="FFFFFF"/>
+          <w:lang w:val="en-AU"/>
         </w:rPr>
         <w:t xml:space="preserve"> </w:t>
       </w:r>
@@ -390,20 +981,361 @@
           <w:sz w:val="22"/>
           <w:szCs w:val="22"/>
           <w:shd w:val="clear" w:color="auto" w:fill="FFFFFF"/>
-          <w:lang w:eastAsia="zh-CN"/>
-        </w:rPr>
-        <w:t>pro-processing on tweets</w:t>
-      </w:r>
-      <w:r>
-        <w:rPr>
-          <w:rFonts w:ascii="Times New Roman" w:eastAsia="Times New Roman" w:hAnsi="Times New Roman" w:cs="Times New Roman" w:hint="eastAsia"/>
-          <w:color w:val="3E4349"/>
-          <w:sz w:val="22"/>
-          <w:szCs w:val="22"/>
-          <w:shd w:val="clear" w:color="auto" w:fill="FFFFFF"/>
-          <w:lang w:eastAsia="zh-CN"/>
-        </w:rPr>
-        <w:t>; and p</w:t>
+          <w:lang w:val="en-AU"/>
+        </w:rPr>
+        <w:t xml:space="preserve">passed to the </w:t>
+      </w:r>
+      <w:r>
+        <w:rPr>
+          <w:rFonts w:ascii="Times New Roman" w:eastAsia="Times New Roman" w:hAnsi="Times New Roman" w:cs="Times New Roman"/>
+          <w:color w:val="3E4349"/>
+          <w:sz w:val="22"/>
+          <w:szCs w:val="22"/>
+          <w:shd w:val="clear" w:color="auto" w:fill="FFFFFF"/>
+          <w:lang w:val="en-AU"/>
+        </w:rPr>
+        <w:t>Reduce function</w:t>
+      </w:r>
+      <w:r>
+        <w:rPr>
+          <w:rFonts w:ascii="Times New Roman" w:eastAsia="Times New Roman" w:hAnsi="Times New Roman" w:cs="Times New Roman"/>
+          <w:color w:val="3E4349"/>
+          <w:sz w:val="22"/>
+          <w:szCs w:val="22"/>
+          <w:shd w:val="clear" w:color="auto" w:fill="FFFFFF"/>
+          <w:lang w:val="en-AU"/>
+        </w:rPr>
+        <w:t xml:space="preserve">. In there, the count of </w:t>
+      </w:r>
+      <w:proofErr w:type="spellStart"/>
+      <w:r>
+        <w:rPr>
+          <w:rFonts w:ascii="Times New Roman" w:eastAsia="Times New Roman" w:hAnsi="Times New Roman" w:cs="Times New Roman"/>
+          <w:color w:val="3E4349"/>
+          <w:sz w:val="22"/>
+          <w:szCs w:val="22"/>
+          <w:shd w:val="clear" w:color="auto" w:fill="FFFFFF"/>
+          <w:lang w:val="en-AU"/>
+        </w:rPr>
+        <w:t>hashtags</w:t>
+      </w:r>
+      <w:proofErr w:type="spellEnd"/>
+      <w:r>
+        <w:rPr>
+          <w:rFonts w:ascii="Times New Roman" w:eastAsia="Times New Roman" w:hAnsi="Times New Roman" w:cs="Times New Roman"/>
+          <w:color w:val="3E4349"/>
+          <w:sz w:val="22"/>
+          <w:szCs w:val="22"/>
+          <w:shd w:val="clear" w:color="auto" w:fill="FFFFFF"/>
+          <w:lang w:val="en-AU"/>
+        </w:rPr>
+        <w:t xml:space="preserve"> that have the same name will be summed up. However, since </w:t>
+      </w:r>
+      <w:proofErr w:type="spellStart"/>
+      <w:r>
+        <w:rPr>
+          <w:rFonts w:ascii="Times New Roman" w:eastAsia="Times New Roman" w:hAnsi="Times New Roman" w:cs="Times New Roman"/>
+          <w:color w:val="3E4349"/>
+          <w:sz w:val="22"/>
+          <w:szCs w:val="22"/>
+          <w:shd w:val="clear" w:color="auto" w:fill="FFFFFF"/>
+          <w:lang w:val="en-AU"/>
+        </w:rPr>
+        <w:t>CouchDB</w:t>
+      </w:r>
+      <w:proofErr w:type="spellEnd"/>
+      <w:r>
+        <w:rPr>
+          <w:rFonts w:ascii="Times New Roman" w:eastAsia="Times New Roman" w:hAnsi="Times New Roman" w:cs="Times New Roman"/>
+          <w:color w:val="3E4349"/>
+          <w:sz w:val="22"/>
+          <w:szCs w:val="22"/>
+          <w:shd w:val="clear" w:color="auto" w:fill="FFFFFF"/>
+          <w:lang w:val="en-AU"/>
+        </w:rPr>
+        <w:t xml:space="preserve"> only supports sorting by key</w:t>
+      </w:r>
+      <w:r>
+        <w:rPr>
+          <w:rFonts w:ascii="Times New Roman" w:eastAsia="Times New Roman" w:hAnsi="Times New Roman" w:cs="Times New Roman"/>
+          <w:color w:val="3E4349"/>
+          <w:sz w:val="22"/>
+          <w:szCs w:val="22"/>
+          <w:shd w:val="clear" w:color="auto" w:fill="FFFFFF"/>
+          <w:lang w:val="en-AU"/>
+        </w:rPr>
+        <w:t>, a list like below will be returned which is not what is expected.</w:t>
+      </w:r>
+      <w:r>
+        <w:rPr>
+          <w:rFonts w:ascii="Times New Roman" w:eastAsia="Times New Roman" w:hAnsi="Times New Roman" w:cs="Times New Roman"/>
+          <w:color w:val="3E4349"/>
+          <w:sz w:val="22"/>
+          <w:szCs w:val="22"/>
+          <w:shd w:val="clear" w:color="auto" w:fill="FFFFFF"/>
+          <w:lang w:val="en-AU"/>
+        </w:rPr>
+        <w:t xml:space="preserve"> Therefore, another function is required as a filter to sort the list</w:t>
+      </w:r>
+      <w:r>
+        <w:rPr>
+          <w:rFonts w:ascii="Times New Roman" w:eastAsia="Times New Roman" w:hAnsi="Times New Roman" w:cs="Times New Roman"/>
+          <w:color w:val="3E4349"/>
+          <w:sz w:val="22"/>
+          <w:szCs w:val="22"/>
+          <w:shd w:val="clear" w:color="auto" w:fill="FFFFFF"/>
+          <w:lang w:val="en-AU"/>
+        </w:rPr>
+        <w:t xml:space="preserve"> by</w:t>
+      </w:r>
+      <w:r>
+        <w:rPr>
+          <w:rFonts w:ascii="Times New Roman" w:eastAsia="Times New Roman" w:hAnsi="Times New Roman" w:cs="Times New Roman"/>
+          <w:color w:val="3E4349"/>
+          <w:sz w:val="22"/>
+          <w:szCs w:val="22"/>
+          <w:shd w:val="clear" w:color="auto" w:fill="FFFFFF"/>
+          <w:lang w:val="en-AU"/>
+        </w:rPr>
+        <w:t xml:space="preserve"> the sum-up</w:t>
+      </w:r>
+      <w:r>
+        <w:rPr>
+          <w:rFonts w:ascii="Times New Roman" w:eastAsia="Times New Roman" w:hAnsi="Times New Roman" w:cs="Times New Roman"/>
+          <w:color w:val="3E4349"/>
+          <w:sz w:val="22"/>
+          <w:szCs w:val="22"/>
+          <w:shd w:val="clear" w:color="auto" w:fill="FFFFFF"/>
+          <w:lang w:val="en-AU"/>
+        </w:rPr>
+        <w:t xml:space="preserve"> value</w:t>
+      </w:r>
+      <w:r>
+        <w:rPr>
+          <w:rFonts w:ascii="Times New Roman" w:eastAsia="Times New Roman" w:hAnsi="Times New Roman" w:cs="Times New Roman"/>
+          <w:color w:val="3E4349"/>
+          <w:sz w:val="22"/>
+          <w:szCs w:val="22"/>
+          <w:shd w:val="clear" w:color="auto" w:fill="FFFFFF"/>
+          <w:lang w:val="en-AU"/>
+        </w:rPr>
+        <w:t xml:space="preserve">s, instead of the keys. </w:t>
+      </w:r>
+    </w:p>
+    <w:p>
+      <w:pPr>
+        <w:rPr>
+          <w:rFonts w:ascii="Times New Roman" w:eastAsia="Times New Roman" w:hAnsi="Times New Roman" w:cs="Times New Roman"/>
+          <w:color w:val="3E4349"/>
+          <w:sz w:val="22"/>
+          <w:szCs w:val="22"/>
+          <w:shd w:val="clear" w:color="auto" w:fill="FFFFFF"/>
+          <w:lang w:val="en-AU"/>
+        </w:rPr>
+      </w:pPr>
+    </w:p>
+    <w:p>
+      <w:pPr>
+        <w:rPr>
+          <w:rFonts w:ascii="Times New Roman" w:eastAsia="Times New Roman" w:hAnsi="Times New Roman" w:cs="Times New Roman"/>
+          <w:color w:val="3E4349"/>
+          <w:sz w:val="22"/>
+          <w:szCs w:val="22"/>
+          <w:shd w:val="clear" w:color="auto" w:fill="FFFFFF"/>
+          <w:lang w:val="en-AU"/>
+        </w:rPr>
+      </w:pPr>
+      <w:r>
+        <w:rPr>
+          <w:rFonts w:ascii="Times New Roman" w:eastAsia="Times New Roman" w:hAnsi="Times New Roman" w:cs="Times New Roman"/>
+          <w:noProof/>
+          <w:color w:val="3E4349"/>
+          <w:sz w:val="22"/>
+          <w:szCs w:val="22"/>
+          <w:shd w:val="clear" w:color="auto" w:fill="FFFFFF"/>
+        </w:rPr>
+        <w:drawing>
+          <wp:inline distT="0" distB="0" distL="0" distR="0" wp14:anchorId="195EBB0D" wp14:editId="00147284">
+            <wp:extent cx="5270500" cy="2070100"/>
+            <wp:effectExtent l="0" t="0" r="12700" b="12700"/>
+            <wp:docPr id="10" name="Picture 10"/>
+            <wp:cNvGraphicFramePr>
+              <a:graphicFrameLocks xmlns:a="http://schemas.openxmlformats.org/drawingml/2006/main" noChangeAspect="1"/>
+            </wp:cNvGraphicFramePr>
+            <a:graphic xmlns:a="http://schemas.openxmlformats.org/drawingml/2006/main">
+              <a:graphicData uri="http://schemas.openxmlformats.org/drawingml/2006/picture">
+                <pic:pic xmlns:pic="http://schemas.openxmlformats.org/drawingml/2006/picture">
+                  <pic:nvPicPr>
+                    <pic:cNvPr id="0" name="Screen Shot 2015-05-19 at 18.34.57.png"/>
+                    <pic:cNvPicPr/>
+                  </pic:nvPicPr>
+                  <pic:blipFill>
+                    <a:blip r:embed="rId6">
+                      <a:extLst>
+                        <a:ext uri="{28A0092B-C50C-407E-A947-70E740481C1C}">
+                          <a14:useLocalDpi xmlns:a14="http://schemas.microsoft.com/office/drawing/2010/main" val="0"/>
+                        </a:ext>
+                      </a:extLst>
+                    </a:blip>
+                    <a:stretch>
+                      <a:fillRect/>
+                    </a:stretch>
+                  </pic:blipFill>
+                  <pic:spPr>
+                    <a:xfrm>
+                      <a:off x="0" y="0"/>
+                      <a:ext cx="5270500" cy="2070100"/>
+                    </a:xfrm>
+                    <a:prstGeom prst="rect">
+                      <a:avLst/>
+                    </a:prstGeom>
+                  </pic:spPr>
+                </pic:pic>
+              </a:graphicData>
+            </a:graphic>
+          </wp:inline>
+        </w:drawing>
+      </w:r>
+    </w:p>
+    <w:p>
+      <w:pPr>
+        <w:rPr>
+          <w:rFonts w:ascii="Times New Roman" w:eastAsia="Times New Roman" w:hAnsi="Times New Roman" w:cs="Times New Roman"/>
+          <w:color w:val="3E4349"/>
+          <w:sz w:val="22"/>
+          <w:szCs w:val="22"/>
+          <w:shd w:val="clear" w:color="auto" w:fill="FFFFFF"/>
+          <w:lang w:val="en-AU"/>
+        </w:rPr>
+      </w:pPr>
+    </w:p>
+    <w:p>
+      <w:pPr>
+        <w:rPr>
+          <w:rFonts w:ascii="Times New Roman" w:eastAsia="Times New Roman" w:hAnsi="Times New Roman" w:cs="Times New Roman"/>
+          <w:color w:val="3E4349"/>
+          <w:sz w:val="22"/>
+          <w:szCs w:val="22"/>
+          <w:shd w:val="clear" w:color="auto" w:fill="FFFFFF"/>
+          <w:lang w:val="en-AU"/>
+        </w:rPr>
+      </w:pPr>
+      <w:r>
+        <w:rPr>
+          <w:rFonts w:ascii="Times New Roman" w:eastAsia="Times New Roman" w:hAnsi="Times New Roman" w:cs="Times New Roman"/>
+          <w:color w:val="3E4349"/>
+          <w:sz w:val="22"/>
+          <w:szCs w:val="22"/>
+          <w:shd w:val="clear" w:color="auto" w:fill="FFFFFF"/>
+          <w:lang w:val="en-AU"/>
+        </w:rPr>
+        <w:t>The s</w:t>
+      </w:r>
+      <w:r>
+        <w:rPr>
+          <w:rFonts w:ascii="Times New Roman" w:eastAsia="Times New Roman" w:hAnsi="Times New Roman" w:cs="Times New Roman"/>
+          <w:color w:val="3E4349"/>
+          <w:sz w:val="22"/>
+          <w:szCs w:val="22"/>
+          <w:shd w:val="clear" w:color="auto" w:fill="FFFFFF"/>
+          <w:lang w:val="en-AU"/>
+        </w:rPr>
+        <w:t>cenario</w:t>
+      </w:r>
+      <w:r>
+        <w:rPr>
+          <w:rFonts w:ascii="Times New Roman" w:eastAsia="Times New Roman" w:hAnsi="Times New Roman" w:cs="Times New Roman"/>
+          <w:color w:val="3E4349"/>
+          <w:sz w:val="22"/>
+          <w:szCs w:val="22"/>
+          <w:shd w:val="clear" w:color="auto" w:fill="FFFFFF"/>
+          <w:lang w:val="en-AU"/>
+        </w:rPr>
+        <w:t xml:space="preserve"> of 1, 3, 4, 5 and 6 mainly use the tweets retrieved form Map/Reduce directly, while scenario 2 and 7 needs more processes on tweets. That is pro-processing and sentiment analysis. </w:t>
+      </w:r>
+    </w:p>
+    <w:p>
+      <w:pPr>
+        <w:rPr>
+          <w:rFonts w:ascii="Times New Roman" w:eastAsia="Times New Roman" w:hAnsi="Times New Roman" w:cs="Times New Roman" w:hint="eastAsia"/>
+          <w:color w:val="3E4349"/>
+          <w:sz w:val="22"/>
+          <w:szCs w:val="22"/>
+          <w:shd w:val="clear" w:color="auto" w:fill="FFFFFF"/>
+          <w:lang w:val="en-AU"/>
+        </w:rPr>
+      </w:pPr>
+    </w:p>
+    <w:p>
+      <w:pPr>
+        <w:rPr>
+          <w:rFonts w:ascii="Times New Roman" w:eastAsia="Times New Roman" w:hAnsi="Times New Roman" w:cs="Times New Roman"/>
+          <w:b/>
+          <w:i/>
+          <w:color w:val="3E4349"/>
+          <w:sz w:val="22"/>
+          <w:szCs w:val="22"/>
+          <w:shd w:val="clear" w:color="auto" w:fill="FFFFFF"/>
+          <w:lang w:val="en-AU"/>
+        </w:rPr>
+      </w:pPr>
+      <w:r>
+        <w:rPr>
+          <w:rFonts w:ascii="Times New Roman" w:eastAsia="Times New Roman" w:hAnsi="Times New Roman" w:cs="Times New Roman"/>
+          <w:b/>
+          <w:i/>
+          <w:color w:val="3E4349"/>
+          <w:sz w:val="22"/>
+          <w:szCs w:val="22"/>
+          <w:shd w:val="clear" w:color="auto" w:fill="FFFFFF"/>
+          <w:lang w:val="en-AU"/>
+        </w:rPr>
+        <w:t>Pro-Processing:</w:t>
+      </w:r>
+    </w:p>
+    <w:p>
+      <w:pPr>
+        <w:rPr>
+          <w:rFonts w:ascii="Times New Roman" w:eastAsia="Times New Roman" w:hAnsi="Times New Roman" w:cs="Times New Roman"/>
+          <w:color w:val="3E4349"/>
+          <w:sz w:val="22"/>
+          <w:szCs w:val="22"/>
+          <w:shd w:val="clear" w:color="auto" w:fill="FFFFFF"/>
+          <w:lang w:val="en-AU" w:eastAsia="zh-CN"/>
+        </w:rPr>
+      </w:pPr>
+      <w:r>
+        <w:rPr>
+          <w:rFonts w:ascii="Times New Roman" w:eastAsia="Times New Roman" w:hAnsi="Times New Roman" w:cs="Times New Roman"/>
+          <w:color w:val="3E4349"/>
+          <w:sz w:val="22"/>
+          <w:szCs w:val="22"/>
+          <w:shd w:val="clear" w:color="auto" w:fill="FFFFFF"/>
+          <w:lang w:val="en-AU"/>
+        </w:rPr>
+        <w:t>P</w:t>
+      </w:r>
+      <w:r>
+        <w:rPr>
+          <w:rFonts w:ascii="Times New Roman" w:eastAsia="Times New Roman" w:hAnsi="Times New Roman" w:cs="Times New Roman"/>
+          <w:color w:val="3E4349"/>
+          <w:sz w:val="22"/>
+          <w:szCs w:val="22"/>
+          <w:shd w:val="clear" w:color="auto" w:fill="FFFFFF"/>
+          <w:lang w:val="en-AU"/>
+        </w:rPr>
+        <w:t>ro-processing on tweets</w:t>
+      </w:r>
+      <w:r>
+        <w:rPr>
+          <w:rFonts w:ascii="Times New Roman" w:eastAsia="Times New Roman" w:hAnsi="Times New Roman" w:cs="Times New Roman" w:hint="eastAsia"/>
+          <w:color w:val="3E4349"/>
+          <w:sz w:val="22"/>
+          <w:szCs w:val="22"/>
+          <w:shd w:val="clear" w:color="auto" w:fill="FFFFFF"/>
+          <w:lang w:eastAsia="zh-CN"/>
+        </w:rPr>
+        <w:t xml:space="preserve"> p</w:t>
       </w:r>
       <w:r>
         <w:rPr>
@@ -436,18 +1368,62 @@
           <w:shd w:val="clear" w:color="auto" w:fill="FFFFFF"/>
           <w:lang w:eastAsia="zh-CN"/>
         </w:rPr>
-        <w:t xml:space="preserve">ly, </w:t>
-      </w:r>
-      <w:r>
-        <w:rPr>
-          <w:rFonts w:ascii="Times New Roman" w:eastAsia="Times New Roman" w:hAnsi="Times New Roman" w:cs="Times New Roman"/>
-          <w:color w:val="3E4349"/>
-          <w:sz w:val="22"/>
-          <w:szCs w:val="22"/>
-          <w:shd w:val="clear" w:color="auto" w:fill="FFFFFF"/>
-          <w:lang w:val="en-AU"/>
-        </w:rPr>
-        <w:t>parsing ‘text’ in the tweet. Since natural</w:t>
+        <w:t>ly means to</w:t>
+      </w:r>
+      <w:r>
+        <w:rPr>
+          <w:rFonts w:ascii="Times New Roman" w:eastAsia="Times New Roman" w:hAnsi="Times New Roman" w:cs="Times New Roman"/>
+          <w:color w:val="3E4349"/>
+          <w:sz w:val="22"/>
+          <w:szCs w:val="22"/>
+          <w:shd w:val="clear" w:color="auto" w:fill="FFFFFF"/>
+          <w:lang w:eastAsia="zh-CN"/>
+        </w:rPr>
+        <w:t xml:space="preserve"> </w:t>
+      </w:r>
+      <w:r>
+        <w:rPr>
+          <w:rFonts w:ascii="Times New Roman" w:eastAsia="Times New Roman" w:hAnsi="Times New Roman" w:cs="Times New Roman"/>
+          <w:color w:val="3E4349"/>
+          <w:sz w:val="22"/>
+          <w:szCs w:val="22"/>
+          <w:shd w:val="clear" w:color="auto" w:fill="FFFFFF"/>
+          <w:lang w:val="en-AU"/>
+        </w:rPr>
+        <w:t xml:space="preserve">parse the ‘text’ in </w:t>
+      </w:r>
+      <w:r>
+        <w:rPr>
+          <w:rFonts w:ascii="Times New Roman" w:eastAsia="Times New Roman" w:hAnsi="Times New Roman" w:cs="Times New Roman"/>
+          <w:color w:val="3E4349"/>
+          <w:sz w:val="22"/>
+          <w:szCs w:val="22"/>
+          <w:shd w:val="clear" w:color="auto" w:fill="FFFFFF"/>
+          <w:lang w:val="en-AU"/>
+        </w:rPr>
+        <w:t>tweet</w:t>
+      </w:r>
+      <w:r>
+        <w:rPr>
+          <w:rFonts w:ascii="Times New Roman" w:eastAsia="Times New Roman" w:hAnsi="Times New Roman" w:cs="Times New Roman"/>
+          <w:color w:val="3E4349"/>
+          <w:sz w:val="22"/>
+          <w:szCs w:val="22"/>
+          <w:shd w:val="clear" w:color="auto" w:fill="FFFFFF"/>
+          <w:lang w:val="en-AU"/>
+        </w:rPr>
+        <w:t>s</w:t>
+      </w:r>
+      <w:r>
+        <w:rPr>
+          <w:rFonts w:ascii="Times New Roman" w:eastAsia="Times New Roman" w:hAnsi="Times New Roman" w:cs="Times New Roman"/>
+          <w:color w:val="3E4349"/>
+          <w:sz w:val="22"/>
+          <w:szCs w:val="22"/>
+          <w:shd w:val="clear" w:color="auto" w:fill="FFFFFF"/>
+          <w:lang w:val="en-AU"/>
+        </w:rPr>
+        <w:t>. Since natural</w:t>
       </w:r>
       <w:r>
         <w:rPr>
@@ -1453,7 +2429,29 @@
           <w:shd w:val="clear" w:color="auto" w:fill="FFFFFF"/>
           <w:lang w:val="en-AU" w:eastAsia="zh-CN"/>
         </w:rPr>
-        <w:t xml:space="preserve">the most general way to obtain topic relevant tweets is by </w:t>
+        <w:t>the most general way to obtain</w:t>
+      </w:r>
+      <w:r>
+        <w:rPr>
+          <w:rFonts w:ascii="Times New Roman" w:eastAsia="Times New Roman" w:hAnsi="Times New Roman" w:cs="Times New Roman"/>
+          <w:color w:val="3E4349"/>
+          <w:sz w:val="22"/>
+          <w:szCs w:val="22"/>
+          <w:shd w:val="clear" w:color="auto" w:fill="FFFFFF"/>
+          <w:lang w:val="en-AU" w:eastAsia="zh-CN"/>
+        </w:rPr>
+        <w:t xml:space="preserve"> </w:t>
+      </w:r>
+      <w:r>
+        <w:rPr>
+          <w:rFonts w:ascii="Times New Roman" w:eastAsia="Times New Roman" w:hAnsi="Times New Roman" w:cs="Times New Roman"/>
+          <w:color w:val="3E4349"/>
+          <w:sz w:val="22"/>
+          <w:szCs w:val="22"/>
+          <w:shd w:val="clear" w:color="auto" w:fill="FFFFFF"/>
+          <w:lang w:val="en-AU" w:eastAsia="zh-CN"/>
+        </w:rPr>
+        <w:t xml:space="preserve">topic relevant tweets is by </w:t>
       </w:r>
       <w:r>
         <w:rPr>
@@ -1541,7 +2539,117 @@
           <w:shd w:val="clear" w:color="auto" w:fill="FFFFFF"/>
           <w:lang w:val="en-AU" w:eastAsia="zh-CN"/>
         </w:rPr>
-        <w:t xml:space="preserve"> using </w:t>
+        <w:t xml:space="preserve"> using Map</w:t>
+      </w:r>
+      <w:r>
+        <w:rPr>
+          <w:rFonts w:ascii="Times New Roman" w:eastAsia="Times New Roman" w:hAnsi="Times New Roman" w:cs="Times New Roman"/>
+          <w:color w:val="3E4349"/>
+          <w:sz w:val="22"/>
+          <w:szCs w:val="22"/>
+          <w:shd w:val="clear" w:color="auto" w:fill="FFFFFF"/>
+          <w:lang w:val="en-AU" w:eastAsia="zh-CN"/>
+        </w:rPr>
+        <w:t>/</w:t>
+      </w:r>
+      <w:r>
+        <w:rPr>
+          <w:rFonts w:ascii="Times New Roman" w:eastAsia="Times New Roman" w:hAnsi="Times New Roman" w:cs="Times New Roman"/>
+          <w:color w:val="3E4349"/>
+          <w:sz w:val="22"/>
+          <w:szCs w:val="22"/>
+          <w:shd w:val="clear" w:color="auto" w:fill="FFFFFF"/>
+          <w:lang w:val="en-AU" w:eastAsia="zh-CN"/>
+        </w:rPr>
+        <w:t>Reduce</w:t>
+      </w:r>
+      <w:r>
+        <w:rPr>
+          <w:rFonts w:ascii="Times New Roman" w:eastAsia="Times New Roman" w:hAnsi="Times New Roman" w:cs="Times New Roman"/>
+          <w:color w:val="3E4349"/>
+          <w:sz w:val="22"/>
+          <w:szCs w:val="22"/>
+          <w:shd w:val="clear" w:color="auto" w:fill="FFFFFF"/>
+          <w:lang w:val="en-AU" w:eastAsia="zh-CN"/>
+        </w:rPr>
+        <w:t xml:space="preserve">. </w:t>
+      </w:r>
+      <w:r>
+        <w:rPr>
+          <w:rFonts w:ascii="Times New Roman" w:eastAsia="Times New Roman" w:hAnsi="Times New Roman" w:cs="Times New Roman"/>
+          <w:color w:val="3E4349"/>
+          <w:sz w:val="22"/>
+          <w:szCs w:val="22"/>
+          <w:shd w:val="clear" w:color="auto" w:fill="FFFFFF"/>
+          <w:lang w:val="en-AU" w:eastAsia="zh-CN"/>
+        </w:rPr>
+        <w:t>Thus, these</w:t>
+      </w:r>
+      <w:r>
+        <w:rPr>
+          <w:rFonts w:ascii="Times New Roman" w:eastAsia="Times New Roman" w:hAnsi="Times New Roman" w:cs="Times New Roman"/>
+          <w:color w:val="3E4349"/>
+          <w:sz w:val="22"/>
+          <w:szCs w:val="22"/>
+          <w:shd w:val="clear" w:color="auto" w:fill="FFFFFF"/>
+          <w:lang w:val="en-AU" w:eastAsia="zh-CN"/>
+        </w:rPr>
+        <w:t xml:space="preserve"> tweets are already ass</w:t>
+      </w:r>
+      <w:r>
+        <w:rPr>
+          <w:rFonts w:ascii="Times New Roman" w:eastAsia="Times New Roman" w:hAnsi="Times New Roman" w:cs="Times New Roman"/>
+          <w:color w:val="3E4349"/>
+          <w:sz w:val="22"/>
+          <w:szCs w:val="22"/>
+          <w:shd w:val="clear" w:color="auto" w:fill="FFFFFF"/>
+          <w:lang w:val="en-AU" w:eastAsia="zh-CN"/>
+        </w:rPr>
+        <w:t>ociated with the topic, which make</w:t>
+      </w:r>
+      <w:r>
+        <w:rPr>
+          <w:rFonts w:ascii="Times New Roman" w:eastAsia="Times New Roman" w:hAnsi="Times New Roman" w:cs="Times New Roman"/>
+          <w:color w:val="3E4349"/>
+          <w:sz w:val="22"/>
+          <w:szCs w:val="22"/>
+          <w:shd w:val="clear" w:color="auto" w:fill="FFFFFF"/>
+          <w:lang w:val="en-AU" w:eastAsia="zh-CN"/>
+        </w:rPr>
+        <w:t>s</w:t>
+      </w:r>
+      <w:r>
+        <w:rPr>
+          <w:rFonts w:ascii="Times New Roman" w:eastAsia="Times New Roman" w:hAnsi="Times New Roman" w:cs="Times New Roman"/>
+          <w:color w:val="3E4349"/>
+          <w:sz w:val="22"/>
+          <w:szCs w:val="22"/>
+          <w:shd w:val="clear" w:color="auto" w:fill="FFFFFF"/>
+          <w:lang w:val="en-AU" w:eastAsia="zh-CN"/>
+        </w:rPr>
+        <w:t xml:space="preserve"> </w:t>
+      </w:r>
+      <w:r>
+        <w:rPr>
+          <w:rFonts w:ascii="Times New Roman" w:eastAsia="Times New Roman" w:hAnsi="Times New Roman" w:cs="Times New Roman"/>
+          <w:color w:val="3E4349"/>
+          <w:sz w:val="22"/>
+          <w:szCs w:val="22"/>
+          <w:shd w:val="clear" w:color="auto" w:fill="FFFFFF"/>
+          <w:lang w:val="en-AU" w:eastAsia="zh-CN"/>
+        </w:rPr>
+        <w:t xml:space="preserve">the fields of </w:t>
+      </w:r>
+      <w:r>
+        <w:rPr>
+          <w:rFonts w:ascii="Times New Roman" w:eastAsia="Times New Roman" w:hAnsi="Times New Roman" w:cs="Times New Roman"/>
+          <w:color w:val="3E4349"/>
+          <w:sz w:val="22"/>
+          <w:szCs w:val="22"/>
+          <w:shd w:val="clear" w:color="auto" w:fill="FFFFFF"/>
+          <w:lang w:val="en-AU" w:eastAsia="zh-CN"/>
+        </w:rPr>
+        <w:t xml:space="preserve">mentioned tweeters and </w:t>
       </w:r>
       <w:proofErr w:type="spellStart"/>
       <w:r>
@@ -1553,7 +2661,7 @@
           <w:shd w:val="clear" w:color="auto" w:fill="FFFFFF"/>
           <w:lang w:val="en-AU" w:eastAsia="zh-CN"/>
         </w:rPr>
-        <w:t>MapReduce</w:t>
+        <w:t>hashtags</w:t>
       </w:r>
       <w:proofErr w:type="spellEnd"/>
       <w:r>
@@ -1565,74 +2673,6 @@
           <w:shd w:val="clear" w:color="auto" w:fill="FFFFFF"/>
           <w:lang w:val="en-AU" w:eastAsia="zh-CN"/>
         </w:rPr>
-        <w:t xml:space="preserve">. </w:t>
-      </w:r>
-      <w:r>
-        <w:rPr>
-          <w:rFonts w:ascii="Times New Roman" w:eastAsia="Times New Roman" w:hAnsi="Times New Roman" w:cs="Times New Roman"/>
-          <w:color w:val="3E4349"/>
-          <w:sz w:val="22"/>
-          <w:szCs w:val="22"/>
-          <w:shd w:val="clear" w:color="auto" w:fill="FFFFFF"/>
-          <w:lang w:val="en-AU" w:eastAsia="zh-CN"/>
-        </w:rPr>
-        <w:t>Thus, these</w:t>
-      </w:r>
-      <w:r>
-        <w:rPr>
-          <w:rFonts w:ascii="Times New Roman" w:eastAsia="Times New Roman" w:hAnsi="Times New Roman" w:cs="Times New Roman"/>
-          <w:color w:val="3E4349"/>
-          <w:sz w:val="22"/>
-          <w:szCs w:val="22"/>
-          <w:shd w:val="clear" w:color="auto" w:fill="FFFFFF"/>
-          <w:lang w:val="en-AU" w:eastAsia="zh-CN"/>
-        </w:rPr>
-        <w:t xml:space="preserve"> tweets are already ass</w:t>
-      </w:r>
-      <w:r>
-        <w:rPr>
-          <w:rFonts w:ascii="Times New Roman" w:eastAsia="Times New Roman" w:hAnsi="Times New Roman" w:cs="Times New Roman"/>
-          <w:color w:val="3E4349"/>
-          <w:sz w:val="22"/>
-          <w:szCs w:val="22"/>
-          <w:shd w:val="clear" w:color="auto" w:fill="FFFFFF"/>
-          <w:lang w:val="en-AU" w:eastAsia="zh-CN"/>
-        </w:rPr>
-        <w:t>ociated with the topic, which make</w:t>
-      </w:r>
-      <w:r>
-        <w:rPr>
-          <w:rFonts w:ascii="Times New Roman" w:eastAsia="Times New Roman" w:hAnsi="Times New Roman" w:cs="Times New Roman"/>
-          <w:color w:val="3E4349"/>
-          <w:sz w:val="22"/>
-          <w:szCs w:val="22"/>
-          <w:shd w:val="clear" w:color="auto" w:fill="FFFFFF"/>
-          <w:lang w:val="en-AU" w:eastAsia="zh-CN"/>
-        </w:rPr>
-        <w:t xml:space="preserve"> mentioned tweeters and </w:t>
-      </w:r>
-      <w:proofErr w:type="spellStart"/>
-      <w:r>
-        <w:rPr>
-          <w:rFonts w:ascii="Times New Roman" w:eastAsia="Times New Roman" w:hAnsi="Times New Roman" w:cs="Times New Roman"/>
-          <w:color w:val="3E4349"/>
-          <w:sz w:val="22"/>
-          <w:szCs w:val="22"/>
-          <w:shd w:val="clear" w:color="auto" w:fill="FFFFFF"/>
-          <w:lang w:val="en-AU" w:eastAsia="zh-CN"/>
-        </w:rPr>
-        <w:t>hashtags</w:t>
-      </w:r>
-      <w:proofErr w:type="spellEnd"/>
-      <w:r>
-        <w:rPr>
-          <w:rFonts w:ascii="Times New Roman" w:eastAsia="Times New Roman" w:hAnsi="Times New Roman" w:cs="Times New Roman"/>
-          <w:color w:val="3E4349"/>
-          <w:sz w:val="22"/>
-          <w:szCs w:val="22"/>
-          <w:shd w:val="clear" w:color="auto" w:fill="FFFFFF"/>
-          <w:lang w:val="en-AU" w:eastAsia="zh-CN"/>
-        </w:rPr>
         <w:t xml:space="preserve"> </w:t>
       </w:r>
       <w:r>
@@ -1644,7 +2684,40 @@
           <w:shd w:val="clear" w:color="auto" w:fill="FFFFFF"/>
           <w:lang w:val="en-AU" w:eastAsia="zh-CN"/>
         </w:rPr>
-        <w:t>is no longer that useful.</w:t>
+        <w:t xml:space="preserve">are no longer </w:t>
+      </w:r>
+      <w:r>
+        <w:rPr>
+          <w:rFonts w:ascii="Times New Roman" w:eastAsia="Times New Roman" w:hAnsi="Times New Roman" w:cs="Times New Roman"/>
+          <w:color w:val="3E4349"/>
+          <w:sz w:val="22"/>
+          <w:szCs w:val="22"/>
+          <w:shd w:val="clear" w:color="auto" w:fill="FFFFFF"/>
+          <w:lang w:val="en-AU" w:eastAsia="zh-CN"/>
+        </w:rPr>
+        <w:t>useful</w:t>
+      </w:r>
+      <w:r>
+        <w:rPr>
+          <w:rFonts w:ascii="Times New Roman" w:eastAsia="Times New Roman" w:hAnsi="Times New Roman" w:cs="Times New Roman"/>
+          <w:color w:val="3E4349"/>
+          <w:sz w:val="22"/>
+          <w:szCs w:val="22"/>
+          <w:shd w:val="clear" w:color="auto" w:fill="FFFFFF"/>
+          <w:lang w:val="en-AU" w:eastAsia="zh-CN"/>
+        </w:rPr>
+        <w:t xml:space="preserve"> for sentiment analysis</w:t>
+      </w:r>
+      <w:r>
+        <w:rPr>
+          <w:rFonts w:ascii="Times New Roman" w:eastAsia="Times New Roman" w:hAnsi="Times New Roman" w:cs="Times New Roman"/>
+          <w:color w:val="3E4349"/>
+          <w:sz w:val="22"/>
+          <w:szCs w:val="22"/>
+          <w:shd w:val="clear" w:color="auto" w:fill="FFFFFF"/>
+          <w:lang w:val="en-AU" w:eastAsia="zh-CN"/>
+        </w:rPr>
+        <w:t>.</w:t>
       </w:r>
     </w:p>
     <w:p>
@@ -1725,34 +2798,89 @@
       <w:pPr>
         <w:rPr>
           <w:rFonts w:ascii="Times New Roman" w:eastAsia="Times New Roman" w:hAnsi="Times New Roman" w:cs="Times New Roman"/>
-          <w:color w:val="3E4349"/>
-          <w:sz w:val="22"/>
-          <w:szCs w:val="22"/>
-          <w:shd w:val="clear" w:color="auto" w:fill="FFFFFF"/>
-          <w:lang w:eastAsia="zh-CN"/>
-        </w:rPr>
-      </w:pPr>
-      <w:r>
-        <w:rPr>
-          <w:rFonts w:ascii="Times New Roman" w:eastAsia="Times New Roman" w:hAnsi="Times New Roman" w:cs="Times New Roman"/>
-          <w:color w:val="3E4349"/>
-          <w:sz w:val="22"/>
-          <w:szCs w:val="22"/>
-          <w:shd w:val="clear" w:color="auto" w:fill="FFFFFF"/>
-          <w:lang w:eastAsia="zh-CN"/>
-        </w:rPr>
-        <w:t xml:space="preserve">Therefore, </w:t>
-      </w:r>
-      <w:r>
-        <w:rPr>
-          <w:rFonts w:ascii="Times New Roman" w:eastAsia="Times New Roman" w:hAnsi="Times New Roman" w:cs="Times New Roman" w:hint="eastAsia"/>
-          <w:color w:val="3E4349"/>
-          <w:sz w:val="22"/>
-          <w:szCs w:val="22"/>
-          <w:shd w:val="clear" w:color="auto" w:fill="FFFFFF"/>
-          <w:lang w:eastAsia="zh-CN"/>
-        </w:rPr>
-        <w:t>t</w:t>
+          <w:b/>
+          <w:i/>
+          <w:color w:val="3E4349"/>
+          <w:sz w:val="22"/>
+          <w:szCs w:val="22"/>
+          <w:shd w:val="clear" w:color="auto" w:fill="FFFFFF"/>
+          <w:lang w:eastAsia="zh-CN"/>
+        </w:rPr>
+      </w:pPr>
+      <w:r>
+        <w:rPr>
+          <w:rFonts w:ascii="Times New Roman" w:eastAsia="Times New Roman" w:hAnsi="Times New Roman" w:cs="Times New Roman"/>
+          <w:b/>
+          <w:i/>
+          <w:color w:val="3E4349"/>
+          <w:sz w:val="22"/>
+          <w:szCs w:val="22"/>
+          <w:shd w:val="clear" w:color="auto" w:fill="FFFFFF"/>
+          <w:lang w:eastAsia="zh-CN"/>
+        </w:rPr>
+        <w:t>Sentiment</w:t>
+      </w:r>
+      <w:r>
+        <w:rPr>
+          <w:rFonts w:ascii="Times New Roman" w:eastAsia="Times New Roman" w:hAnsi="Times New Roman" w:cs="Times New Roman"/>
+          <w:b/>
+          <w:i/>
+          <w:color w:val="3E4349"/>
+          <w:sz w:val="22"/>
+          <w:szCs w:val="22"/>
+          <w:shd w:val="clear" w:color="auto" w:fill="FFFFFF"/>
+          <w:lang w:eastAsia="zh-CN"/>
+        </w:rPr>
+        <w:t xml:space="preserve"> </w:t>
+      </w:r>
+      <w:r>
+        <w:rPr>
+          <w:rFonts w:ascii="Times New Roman" w:eastAsia="Times New Roman" w:hAnsi="Times New Roman" w:cs="Times New Roman"/>
+          <w:b/>
+          <w:i/>
+          <w:color w:val="3E4349"/>
+          <w:sz w:val="22"/>
+          <w:szCs w:val="22"/>
+          <w:shd w:val="clear" w:color="auto" w:fill="FFFFFF"/>
+          <w:lang w:eastAsia="zh-CN"/>
+        </w:rPr>
+        <w:t>Tagging</w:t>
+      </w:r>
+      <w:r>
+        <w:rPr>
+          <w:rFonts w:ascii="Times New Roman" w:eastAsia="Times New Roman" w:hAnsi="Times New Roman" w:cs="Times New Roman"/>
+          <w:b/>
+          <w:i/>
+          <w:color w:val="3E4349"/>
+          <w:sz w:val="22"/>
+          <w:szCs w:val="22"/>
+          <w:shd w:val="clear" w:color="auto" w:fill="FFFFFF"/>
+          <w:lang w:eastAsia="zh-CN"/>
+        </w:rPr>
+        <w:t>:</w:t>
+      </w:r>
+    </w:p>
+    <w:p>
+      <w:pPr>
+        <w:rPr>
+          <w:rFonts w:ascii="Times New Roman" w:eastAsia="Times New Roman" w:hAnsi="Times New Roman" w:cs="Times New Roman"/>
+          <w:color w:val="3E4349"/>
+          <w:sz w:val="22"/>
+          <w:szCs w:val="22"/>
+          <w:shd w:val="clear" w:color="auto" w:fill="FFFFFF"/>
+          <w:lang w:eastAsia="zh-CN"/>
+        </w:rPr>
+      </w:pPr>
+      <w:r>
+        <w:rPr>
+          <w:rFonts w:ascii="Times New Roman" w:eastAsia="Times New Roman" w:hAnsi="Times New Roman" w:cs="Times New Roman"/>
+          <w:color w:val="3E4349"/>
+          <w:sz w:val="22"/>
+          <w:szCs w:val="22"/>
+          <w:shd w:val="clear" w:color="auto" w:fill="FFFFFF"/>
+          <w:lang w:eastAsia="zh-CN"/>
+        </w:rPr>
+        <w:t>T</w:t>
       </w:r>
       <w:r>
         <w:rPr>
@@ -1864,7 +2992,7 @@
           <w:shd w:val="clear" w:color="auto" w:fill="FFFFFF"/>
           <w:lang w:eastAsia="zh-CN"/>
         </w:rPr>
-        <w:t xml:space="preserve"> In this project, </w:t>
+        <w:t xml:space="preserve"> </w:t>
       </w:r>
       <w:proofErr w:type="spellStart"/>
       <w:r>
@@ -1899,7 +3027,29 @@
           <w:shd w:val="clear" w:color="auto" w:fill="FFFFFF"/>
           <w:lang w:val="en-AU"/>
         </w:rPr>
-        <w:t xml:space="preserve"> is used as </w:t>
+        <w:t xml:space="preserve"> is used</w:t>
+      </w:r>
+      <w:r>
+        <w:rPr>
+          <w:rFonts w:ascii="Times New Roman" w:eastAsia="Times New Roman" w:hAnsi="Times New Roman" w:cs="Times New Roman"/>
+          <w:color w:val="3E4349"/>
+          <w:sz w:val="22"/>
+          <w:szCs w:val="22"/>
+          <w:shd w:val="clear" w:color="auto" w:fill="FFFFFF"/>
+          <w:lang w:val="en-AU"/>
+        </w:rPr>
+        <w:t xml:space="preserve"> in this project</w:t>
+      </w:r>
+      <w:r>
+        <w:rPr>
+          <w:rFonts w:ascii="Times New Roman" w:eastAsia="Times New Roman" w:hAnsi="Times New Roman" w:cs="Times New Roman"/>
+          <w:color w:val="3E4349"/>
+          <w:sz w:val="22"/>
+          <w:szCs w:val="22"/>
+          <w:shd w:val="clear" w:color="auto" w:fill="FFFFFF"/>
+          <w:lang w:val="en-AU"/>
+        </w:rPr>
+        <w:t xml:space="preserve"> as </w:t>
       </w:r>
       <w:r>
         <w:rPr>
@@ -2022,7 +3172,18 @@
           <w:shd w:val="clear" w:color="auto" w:fill="FFFFFF"/>
           <w:lang w:eastAsia="zh-CN"/>
         </w:rPr>
-        <w:t>[1]</w:t>
+        <w:t>[2</w:t>
+      </w:r>
+      <w:r>
+        <w:rPr>
+          <w:rFonts w:ascii="Times New Roman" w:eastAsia="Times New Roman" w:hAnsi="Times New Roman" w:cs="Times New Roman"/>
+          <w:color w:val="3E4349"/>
+          <w:sz w:val="22"/>
+          <w:szCs w:val="22"/>
+          <w:shd w:val="clear" w:color="auto" w:fill="FFFFFF"/>
+          <w:lang w:eastAsia="zh-CN"/>
+        </w:rPr>
+        <w:t>]</w:t>
       </w:r>
       <w:r>
         <w:rPr>
@@ -2327,19 +3488,7 @@
           <w:shd w:val="clear" w:color="auto" w:fill="FFFFFF"/>
           <w:lang w:val="en-AU"/>
         </w:rPr>
-        <w:t xml:space="preserve">its sentiment classification (positive/negative/neutral) </w:t>
-      </w:r>
-      <w:r>
-        <w:rPr>
-          <w:rFonts w:ascii="Times New Roman" w:eastAsia="Times New Roman" w:hAnsi="Times New Roman" w:cs="Times New Roman"/>
-          <w:color w:val="3E4349"/>
-          <w:sz w:val="22"/>
-          <w:szCs w:val="22"/>
-          <w:shd w:val="clear" w:color="auto" w:fill="FFFFFF"/>
-          <w:lang w:val="en-AU"/>
-        </w:rPr>
-        <w:lastRenderedPageBreak/>
-        <w:t>and sentiment score</w:t>
+        <w:t>its sentiment classification (positive/negative/neutral) and sentiment score</w:t>
       </w:r>
       <w:r>
         <w:rPr>
@@ -2418,8 +3567,86 @@
           <w:shd w:val="clear" w:color="auto" w:fill="FFFFFF"/>
           <w:lang w:eastAsia="zh-CN"/>
         </w:rPr>
-        <w:t xml:space="preserve">The source code of all the processes above is under the directory of ‘sentiment’. </w:t>
-      </w:r>
+        <w:t>S</w:t>
+      </w:r>
+      <w:r>
+        <w:rPr>
+          <w:rFonts w:ascii="Times New Roman" w:eastAsia="Times New Roman" w:hAnsi="Times New Roman" w:cs="Times New Roman"/>
+          <w:color w:val="3E4349"/>
+          <w:sz w:val="22"/>
+          <w:szCs w:val="22"/>
+          <w:shd w:val="clear" w:color="auto" w:fill="FFFFFF"/>
+          <w:lang w:eastAsia="zh-CN"/>
+        </w:rPr>
+        <w:t>ource code</w:t>
+      </w:r>
+      <w:r>
+        <w:rPr>
+          <w:rFonts w:ascii="Times New Roman" w:eastAsia="Times New Roman" w:hAnsi="Times New Roman" w:cs="Times New Roman"/>
+          <w:color w:val="3E4349"/>
+          <w:sz w:val="22"/>
+          <w:szCs w:val="22"/>
+          <w:shd w:val="clear" w:color="auto" w:fill="FFFFFF"/>
+          <w:lang w:eastAsia="zh-CN"/>
+        </w:rPr>
+        <w:t>s</w:t>
+      </w:r>
+      <w:r>
+        <w:rPr>
+          <w:rFonts w:ascii="Times New Roman" w:eastAsia="Times New Roman" w:hAnsi="Times New Roman" w:cs="Times New Roman"/>
+          <w:color w:val="3E4349"/>
+          <w:sz w:val="22"/>
+          <w:szCs w:val="22"/>
+          <w:shd w:val="clear" w:color="auto" w:fill="FFFFFF"/>
+          <w:lang w:eastAsia="zh-CN"/>
+        </w:rPr>
+        <w:t xml:space="preserve"> of </w:t>
+      </w:r>
+      <w:r>
+        <w:rPr>
+          <w:rFonts w:ascii="Times New Roman" w:eastAsia="Times New Roman" w:hAnsi="Times New Roman" w:cs="Times New Roman"/>
+          <w:color w:val="3E4349"/>
+          <w:sz w:val="22"/>
+          <w:szCs w:val="22"/>
+          <w:shd w:val="clear" w:color="auto" w:fill="FFFFFF"/>
+          <w:lang w:eastAsia="zh-CN"/>
+        </w:rPr>
+        <w:t>pro-processing and sentiment tagging</w:t>
+      </w:r>
+      <w:r>
+        <w:rPr>
+          <w:rFonts w:ascii="Times New Roman" w:eastAsia="Times New Roman" w:hAnsi="Times New Roman" w:cs="Times New Roman"/>
+          <w:color w:val="3E4349"/>
+          <w:sz w:val="22"/>
+          <w:szCs w:val="22"/>
+          <w:shd w:val="clear" w:color="auto" w:fill="FFFFFF"/>
+          <w:lang w:eastAsia="zh-CN"/>
+        </w:rPr>
+        <w:t xml:space="preserve"> are</w:t>
+      </w:r>
+      <w:r>
+        <w:rPr>
+          <w:rFonts w:ascii="Times New Roman" w:eastAsia="Times New Roman" w:hAnsi="Times New Roman" w:cs="Times New Roman"/>
+          <w:color w:val="3E4349"/>
+          <w:sz w:val="22"/>
+          <w:szCs w:val="22"/>
+          <w:shd w:val="clear" w:color="auto" w:fill="FFFFFF"/>
+          <w:lang w:eastAsia="zh-CN"/>
+        </w:rPr>
+        <w:t xml:space="preserve"> under the directory of ‘sentiment’. </w:t>
+      </w:r>
+    </w:p>
+    <w:p>
+      <w:pPr>
+        <w:rPr>
+          <w:rFonts w:ascii="Times New Roman" w:eastAsia="Times New Roman" w:hAnsi="Times New Roman" w:cs="Times New Roman"/>
+          <w:color w:val="3E4349"/>
+          <w:sz w:val="22"/>
+          <w:szCs w:val="22"/>
+          <w:shd w:val="clear" w:color="auto" w:fill="FFFFFF"/>
+          <w:lang w:eastAsia="zh-CN"/>
+        </w:rPr>
+      </w:pPr>
     </w:p>
     <w:p>
       <w:pPr>
@@ -2451,7 +3678,7 @@
           <w:shd w:val="clear" w:color="auto" w:fill="FFFFFF"/>
           <w:lang w:eastAsia="zh-CN"/>
         </w:rPr>
-        <w:t>Scenarios Analysis</w:t>
+        <w:t>Scenario</w:t>
       </w:r>
       <w:r>
         <w:rPr>
@@ -2461,7 +3688,7 @@
           <w:shd w:val="clear" w:color="auto" w:fill="FFFFFF"/>
           <w:lang w:eastAsia="zh-CN"/>
         </w:rPr>
-        <w:t xml:space="preserve"> </w:t>
+        <w:t xml:space="preserve"> Analysis </w:t>
       </w:r>
       <w:r>
         <w:rPr>
@@ -2481,7 +3708,7 @@
           <w:shd w:val="clear" w:color="auto" w:fill="FFFFFF"/>
           <w:lang w:eastAsia="zh-CN"/>
         </w:rPr>
-        <w:t>:</w:t>
+        <w:t xml:space="preserve">: </w:t>
       </w:r>
       <w:r>
         <w:rPr>
@@ -2491,28 +3718,18 @@
           <w:shd w:val="clear" w:color="auto" w:fill="FFFFFF"/>
           <w:lang w:eastAsia="zh-CN"/>
         </w:rPr>
-        <w:t xml:space="preserve"> </w:t>
-      </w:r>
-      <w:r>
-        <w:rPr>
-          <w:rFonts w:ascii="Times New Roman" w:eastAsia="Times New Roman" w:hAnsi="Times New Roman" w:cs="Times New Roman"/>
+        <w:t>Hot Topic</w:t>
+      </w:r>
+    </w:p>
+    <w:p>
+      <w:pPr>
+        <w:rPr>
+          <w:rFonts w:ascii="Times New Roman" w:eastAsia="Times New Roman" w:hAnsi="Times New Roman" w:cs="Times New Roman"/>
+          <w:b/>
           <w:i/>
           <w:color w:val="3E4349"/>
           <w:shd w:val="clear" w:color="auto" w:fill="FFFFFF"/>
           <w:lang w:eastAsia="zh-CN"/>
-        </w:rPr>
-        <w:t>Hot Topic</w:t>
-      </w:r>
-    </w:p>
-    <w:p>
-      <w:pPr>
-        <w:rPr>
-          <w:rFonts w:ascii="Times New Roman" w:eastAsia="Times New Roman" w:hAnsi="Times New Roman" w:cs="Times New Roman"/>
-          <w:color w:val="3E4349"/>
-          <w:sz w:val="22"/>
-          <w:szCs w:val="22"/>
-          <w:shd w:val="clear" w:color="auto" w:fill="FFFFFF"/>
-          <w:lang w:val="en-AU"/>
         </w:rPr>
       </w:pPr>
     </w:p>
@@ -2764,7 +3981,7 @@
                     <pic:cNvPicPr/>
                   </pic:nvPicPr>
                   <pic:blipFill>
-                    <a:blip r:embed="rId6">
+                    <a:blip r:embed="rId7">
                       <a:extLst>
                         <a:ext uri="{28A0092B-C50C-407E-A947-70E740481C1C}">
                           <a14:useLocalDpi xmlns:a14="http://schemas.microsoft.com/office/drawing/2010/main" val="0"/>
@@ -2832,7 +4049,17 @@
           <w:shd w:val="clear" w:color="auto" w:fill="FFFFFF"/>
           <w:lang w:eastAsia="zh-CN"/>
         </w:rPr>
-        <w:t>Scenarios Analysis</w:t>
+        <w:t>Scenario</w:t>
+      </w:r>
+      <w:r>
+        <w:rPr>
+          <w:rFonts w:ascii="Times New Roman" w:eastAsia="Times New Roman" w:hAnsi="Times New Roman" w:cs="Times New Roman"/>
+          <w:i/>
+          <w:color w:val="3E4349"/>
+          <w:shd w:val="clear" w:color="auto" w:fill="FFFFFF"/>
+          <w:lang w:eastAsia="zh-CN"/>
+        </w:rPr>
+        <w:t xml:space="preserve"> Analysis</w:t>
       </w:r>
       <w:r>
         <w:rPr>
@@ -3350,9 +4577,9 @@
           <w:shd w:val="clear" w:color="auto" w:fill="FFFFFF"/>
         </w:rPr>
         <w:drawing>
-          <wp:inline distT="0" distB="0" distL="0" distR="0" wp14:anchorId="1919CE03" wp14:editId="75CD2FE0">
-            <wp:extent cx="5270500" cy="2500630"/>
-            <wp:effectExtent l="0" t="0" r="12700" b="0"/>
+          <wp:inline distT="0" distB="0" distL="0" distR="0" wp14:anchorId="1919CE03" wp14:editId="12495D1E">
+            <wp:extent cx="5143500" cy="2440374"/>
+            <wp:effectExtent l="0" t="0" r="0" b="0"/>
             <wp:docPr id="5" name="Picture 5"/>
             <wp:cNvGraphicFramePr>
               <a:graphicFrameLocks xmlns:a="http://schemas.openxmlformats.org/drawingml/2006/main" noChangeAspect="1"/>
@@ -3365,7 +4592,7 @@
                     <pic:cNvPicPr/>
                   </pic:nvPicPr>
                   <pic:blipFill>
-                    <a:blip r:embed="rId7">
+                    <a:blip r:embed="rId8">
                       <a:extLst>
                         <a:ext uri="{28A0092B-C50C-407E-A947-70E740481C1C}">
                           <a14:useLocalDpi xmlns:a14="http://schemas.microsoft.com/office/drawing/2010/main" val="0"/>
@@ -3379,7 +4606,7 @@
                   <pic:spPr>
                     <a:xfrm>
                       <a:off x="0" y="0"/>
-                      <a:ext cx="5270500" cy="2500630"/>
+                      <a:ext cx="5144139" cy="2440677"/>
                     </a:xfrm>
                     <a:prstGeom prst="rect">
                       <a:avLst/>
@@ -4716,7 +5943,7 @@
                     <pic:cNvPicPr/>
                   </pic:nvPicPr>
                   <pic:blipFill>
-                    <a:blip r:embed="rId8">
+                    <a:blip r:embed="rId9">
                       <a:extLst>
                         <a:ext uri="{28A0092B-C50C-407E-A947-70E740481C1C}">
                           <a14:useLocalDpi xmlns:a14="http://schemas.microsoft.com/office/drawing/2010/main" val="0"/>
@@ -4767,7 +5994,7 @@
                     <pic:cNvPicPr/>
                   </pic:nvPicPr>
                   <pic:blipFill>
-                    <a:blip r:embed="rId9">
+                    <a:blip r:embed="rId10">
                       <a:extLst>
                         <a:ext uri="{28A0092B-C50C-407E-A947-70E740481C1C}">
                           <a14:useLocalDpi xmlns:a14="http://schemas.microsoft.com/office/drawing/2010/main" val="0"/>
@@ -4818,7 +6045,7 @@
                     <pic:cNvPicPr/>
                   </pic:nvPicPr>
                   <pic:blipFill>
-                    <a:blip r:embed="rId10">
+                    <a:blip r:embed="rId11">
                       <a:extLst>
                         <a:ext uri="{28A0092B-C50C-407E-A947-70E740481C1C}">
                           <a14:useLocalDpi xmlns:a14="http://schemas.microsoft.com/office/drawing/2010/main" val="0"/>
@@ -4902,7 +6129,7 @@
           <w:shd w:val="clear" w:color="auto" w:fill="FFFFFF"/>
           <w:lang w:eastAsia="zh-CN"/>
         </w:rPr>
-        <w:t>Scenarios Analysis</w:t>
+        <w:t>Scenario</w:t>
       </w:r>
       <w:r>
         <w:rPr>
@@ -4912,6 +6139,16 @@
           <w:shd w:val="clear" w:color="auto" w:fill="FFFFFF"/>
           <w:lang w:eastAsia="zh-CN"/>
         </w:rPr>
+        <w:t xml:space="preserve"> Analysis</w:t>
+      </w:r>
+      <w:r>
+        <w:rPr>
+          <w:rFonts w:ascii="Times New Roman" w:eastAsia="Times New Roman" w:hAnsi="Times New Roman" w:cs="Times New Roman"/>
+          <w:i/>
+          <w:color w:val="3E4349"/>
+          <w:shd w:val="clear" w:color="auto" w:fill="FFFFFF"/>
+          <w:lang w:eastAsia="zh-CN"/>
+        </w:rPr>
         <w:t xml:space="preserve"> </w:t>
       </w:r>
       <w:r>
@@ -5238,9 +6475,9 @@
           <w:shd w:val="clear" w:color="auto" w:fill="FFFFFF"/>
         </w:rPr>
         <w:drawing>
-          <wp:inline distT="0" distB="0" distL="0" distR="0" wp14:anchorId="060E7E7F" wp14:editId="66BD88DB">
-            <wp:extent cx="3467307" cy="2311400"/>
-            <wp:effectExtent l="0" t="0" r="12700" b="0"/>
+          <wp:inline distT="0" distB="0" distL="0" distR="0" wp14:anchorId="060E7E7F" wp14:editId="40241F11">
+            <wp:extent cx="3314700" cy="2209667"/>
+            <wp:effectExtent l="0" t="0" r="0" b="635"/>
             <wp:docPr id="7" name="Picture 7"/>
             <wp:cNvGraphicFramePr>
               <a:graphicFrameLocks xmlns:a="http://schemas.openxmlformats.org/drawingml/2006/main" noChangeAspect="1"/>
@@ -5253,7 +6490,7 @@
                     <pic:cNvPicPr/>
                   </pic:nvPicPr>
                   <pic:blipFill>
-                    <a:blip r:embed="rId11">
+                    <a:blip r:embed="rId12">
                       <a:extLst>
                         <a:ext uri="{28A0092B-C50C-407E-A947-70E740481C1C}">
                           <a14:useLocalDpi xmlns:a14="http://schemas.microsoft.com/office/drawing/2010/main" val="0"/>
@@ -5267,7 +6504,7 @@
                   <pic:spPr>
                     <a:xfrm>
                       <a:off x="0" y="0"/>
-                      <a:ext cx="3468319" cy="2312074"/>
+                      <a:ext cx="3315865" cy="2210444"/>
                     </a:xfrm>
                     <a:prstGeom prst="rect">
                       <a:avLst/>
@@ -5321,6 +6558,19 @@
     </w:p>
     <w:p>
       <w:pPr>
+        <w:jc w:val="both"/>
+        <w:rPr>
+          <w:rFonts w:ascii="Times New Roman" w:eastAsia="Times New Roman" w:hAnsi="Times New Roman" w:cs="Times New Roman"/>
+          <w:color w:val="3E4349"/>
+          <w:sz w:val="22"/>
+          <w:szCs w:val="22"/>
+          <w:shd w:val="clear" w:color="auto" w:fill="FFFFFF"/>
+          <w:lang w:eastAsia="zh-CN"/>
+        </w:rPr>
+      </w:pPr>
+    </w:p>
+    <w:p>
+      <w:pPr>
         <w:rPr>
           <w:rFonts w:ascii="Times New Roman" w:eastAsia="Times New Roman" w:hAnsi="Times New Roman" w:cs="Times New Roman"/>
           <w:i/>
@@ -5337,7 +6587,7 @@
           <w:shd w:val="clear" w:color="auto" w:fill="FFFFFF"/>
           <w:lang w:eastAsia="zh-CN"/>
         </w:rPr>
-        <w:t>Scenarios Analysis</w:t>
+        <w:t>Scenario</w:t>
       </w:r>
       <w:r>
         <w:rPr>
@@ -5347,6 +6597,16 @@
           <w:shd w:val="clear" w:color="auto" w:fill="FFFFFF"/>
           <w:lang w:eastAsia="zh-CN"/>
         </w:rPr>
+        <w:t xml:space="preserve"> Analysis</w:t>
+      </w:r>
+      <w:r>
+        <w:rPr>
+          <w:rFonts w:ascii="Times New Roman" w:eastAsia="Times New Roman" w:hAnsi="Times New Roman" w:cs="Times New Roman"/>
+          <w:i/>
+          <w:color w:val="3E4349"/>
+          <w:shd w:val="clear" w:color="auto" w:fill="FFFFFF"/>
+          <w:lang w:eastAsia="zh-CN"/>
+        </w:rPr>
         <w:t xml:space="preserve"> 5:</w:t>
       </w:r>
       <w:r>
@@ -5426,29 +6686,7 @@
           <w:shd w:val="clear" w:color="auto" w:fill="FFFFFF"/>
           <w:lang w:eastAsia="zh-CN"/>
         </w:rPr>
-        <w:t xml:space="preserve"> The reason why MLB has heaps of followers is that ML</w:t>
-      </w:r>
-      <w:r>
-        <w:rPr>
-          <w:rFonts w:ascii="Times New Roman" w:eastAsia="Times New Roman" w:hAnsi="Times New Roman" w:cs="Times New Roman"/>
-          <w:color w:val="3E4349"/>
-          <w:sz w:val="22"/>
-          <w:szCs w:val="22"/>
-          <w:shd w:val="clear" w:color="auto" w:fill="FFFFFF"/>
-          <w:lang w:eastAsia="zh-CN"/>
-        </w:rPr>
-        <w:t xml:space="preserve">B is a popular sport in US and </w:t>
-      </w:r>
-      <w:r>
-        <w:rPr>
-          <w:rFonts w:ascii="Times New Roman" w:eastAsia="Times New Roman" w:hAnsi="Times New Roman" w:cs="Times New Roman"/>
-          <w:color w:val="3E4349"/>
-          <w:sz w:val="22"/>
-          <w:szCs w:val="22"/>
-          <w:shd w:val="clear" w:color="auto" w:fill="FFFFFF"/>
-          <w:lang w:eastAsia="zh-CN"/>
-        </w:rPr>
-        <w:t>this MLB account may periodically announce MLB latest news</w:t>
+        <w:t xml:space="preserve"> The reason why MLB has heaps of followers is that MLB is a popular sport in US and this MLB account may periodically announce MLB latest news</w:t>
       </w:r>
       <w:r>
         <w:rPr>
@@ -5470,6 +6708,41 @@
           <w:shd w:val="clear" w:color="auto" w:fill="FFFFFF"/>
           <w:lang w:eastAsia="zh-CN"/>
         </w:rPr>
+        <w:t xml:space="preserve"> so that these information attract followers. The second person </w:t>
+      </w:r>
+      <w:proofErr w:type="gramStart"/>
+      <w:r>
+        <w:rPr>
+          <w:rFonts w:ascii="Times New Roman" w:eastAsia="Times New Roman" w:hAnsi="Times New Roman" w:cs="Times New Roman"/>
+          <w:color w:val="3E4349"/>
+          <w:sz w:val="22"/>
+          <w:szCs w:val="22"/>
+          <w:shd w:val="clear" w:color="auto" w:fill="FFFFFF"/>
+          <w:lang w:eastAsia="zh-CN"/>
+        </w:rPr>
+        <w:t>who</w:t>
+      </w:r>
+      <w:proofErr w:type="gramEnd"/>
+      <w:r>
+        <w:rPr>
+          <w:rFonts w:ascii="Times New Roman" w:eastAsia="Times New Roman" w:hAnsi="Times New Roman" w:cs="Times New Roman"/>
+          <w:color w:val="3E4349"/>
+          <w:sz w:val="22"/>
+          <w:szCs w:val="22"/>
+          <w:shd w:val="clear" w:color="auto" w:fill="FFFFFF"/>
+          <w:lang w:eastAsia="zh-CN"/>
+        </w:rPr>
+        <w:t xml:space="preserve"> has most follower</w:t>
+      </w:r>
+      <w:r>
+        <w:rPr>
+          <w:rFonts w:ascii="Times New Roman" w:eastAsia="Times New Roman" w:hAnsi="Times New Roman" w:cs="Times New Roman" w:hint="eastAsia"/>
+          <w:color w:val="3E4349"/>
+          <w:sz w:val="22"/>
+          <w:szCs w:val="22"/>
+          <w:shd w:val="clear" w:color="auto" w:fill="FFFFFF"/>
+          <w:lang w:eastAsia="zh-CN"/>
+        </w:rPr>
         <w:t xml:space="preserve"> </w:t>
       </w:r>
       <w:r>
@@ -5481,29 +6754,18 @@
           <w:shd w:val="clear" w:color="auto" w:fill="FFFFFF"/>
           <w:lang w:eastAsia="zh-CN"/>
         </w:rPr>
-        <w:t>so that these information attract followers</w:t>
-      </w:r>
-      <w:r>
-        <w:rPr>
-          <w:rFonts w:ascii="Times New Roman" w:eastAsia="Times New Roman" w:hAnsi="Times New Roman" w:cs="Times New Roman"/>
-          <w:color w:val="3E4349"/>
-          <w:sz w:val="22"/>
-          <w:szCs w:val="22"/>
-          <w:shd w:val="clear" w:color="auto" w:fill="FFFFFF"/>
-          <w:lang w:eastAsia="zh-CN"/>
-        </w:rPr>
-        <w:t>.</w:t>
-      </w:r>
-      <w:r>
-        <w:rPr>
-          <w:rFonts w:ascii="Times New Roman" w:eastAsia="Times New Roman" w:hAnsi="Times New Roman" w:cs="Times New Roman"/>
-          <w:color w:val="3E4349"/>
-          <w:sz w:val="22"/>
-          <w:szCs w:val="22"/>
-          <w:shd w:val="clear" w:color="auto" w:fill="FFFFFF"/>
-          <w:lang w:eastAsia="zh-CN"/>
-        </w:rPr>
-        <w:t xml:space="preserve"> The second person </w:t>
+        <w:t>is Steve Harvey. He is a comedian, author and celebrity. He usually uploads video and shares something fun with audiences so people love to review what he preforms because of feeling happiness by these videos.</w:t>
+      </w:r>
+      <w:r>
+        <w:rPr>
+          <w:rFonts w:ascii="Times New Roman" w:eastAsia="Times New Roman" w:hAnsi="Times New Roman" w:cs="Times New Roman"/>
+          <w:color w:val="3E4349"/>
+          <w:sz w:val="22"/>
+          <w:szCs w:val="22"/>
+          <w:shd w:val="clear" w:color="auto" w:fill="FFFFFF"/>
+          <w:lang w:eastAsia="zh-CN"/>
+        </w:rPr>
+        <w:t xml:space="preserve"> The third one is Chicago </w:t>
       </w:r>
       <w:proofErr w:type="gramStart"/>
       <w:r>
@@ -5515,7 +6777,18 @@
           <w:shd w:val="clear" w:color="auto" w:fill="FFFFFF"/>
           <w:lang w:eastAsia="zh-CN"/>
         </w:rPr>
-        <w:t>who</w:t>
+        <w:t xml:space="preserve">Bulls </w:t>
+      </w:r>
+      <w:r>
+        <w:rPr>
+          <w:rFonts w:ascii="Times New Roman" w:eastAsia="Times New Roman" w:hAnsi="Times New Roman" w:cs="Times New Roman"/>
+          <w:color w:val="3E4349"/>
+          <w:sz w:val="22"/>
+          <w:szCs w:val="22"/>
+          <w:shd w:val="clear" w:color="auto" w:fill="FFFFFF"/>
+          <w:lang w:eastAsia="zh-CN"/>
+        </w:rPr>
+        <w:t>which</w:t>
       </w:r>
       <w:proofErr w:type="gramEnd"/>
       <w:r>
@@ -5527,163 +6800,7 @@
           <w:shd w:val="clear" w:color="auto" w:fill="FFFFFF"/>
           <w:lang w:eastAsia="zh-CN"/>
         </w:rPr>
-        <w:t xml:space="preserve"> has most follower</w:t>
-      </w:r>
-      <w:r>
-        <w:rPr>
-          <w:rFonts w:ascii="Times New Roman" w:eastAsia="Times New Roman" w:hAnsi="Times New Roman" w:cs="Times New Roman" w:hint="eastAsia"/>
-          <w:color w:val="3E4349"/>
-          <w:sz w:val="22"/>
-          <w:szCs w:val="22"/>
-          <w:shd w:val="clear" w:color="auto" w:fill="FFFFFF"/>
-          <w:lang w:eastAsia="zh-CN"/>
-        </w:rPr>
-        <w:t xml:space="preserve"> </w:t>
-      </w:r>
-      <w:r>
-        <w:rPr>
-          <w:rFonts w:ascii="Times New Roman" w:eastAsia="Times New Roman" w:hAnsi="Times New Roman" w:cs="Times New Roman"/>
-          <w:color w:val="3E4349"/>
-          <w:sz w:val="22"/>
-          <w:szCs w:val="22"/>
-          <w:shd w:val="clear" w:color="auto" w:fill="FFFFFF"/>
-          <w:lang w:eastAsia="zh-CN"/>
-        </w:rPr>
-        <w:t xml:space="preserve">is </w:t>
-      </w:r>
-      <w:r>
-        <w:rPr>
-          <w:rFonts w:ascii="Times New Roman" w:eastAsia="Times New Roman" w:hAnsi="Times New Roman" w:cs="Times New Roman"/>
-          <w:color w:val="3E4349"/>
-          <w:sz w:val="22"/>
-          <w:szCs w:val="22"/>
-          <w:shd w:val="clear" w:color="auto" w:fill="FFFFFF"/>
-          <w:lang w:eastAsia="zh-CN"/>
-        </w:rPr>
-        <w:t>Steve Harvey</w:t>
-      </w:r>
-      <w:r>
-        <w:rPr>
-          <w:rFonts w:ascii="Times New Roman" w:eastAsia="Times New Roman" w:hAnsi="Times New Roman" w:cs="Times New Roman"/>
-          <w:color w:val="3E4349"/>
-          <w:sz w:val="22"/>
-          <w:szCs w:val="22"/>
-          <w:shd w:val="clear" w:color="auto" w:fill="FFFFFF"/>
-          <w:lang w:eastAsia="zh-CN"/>
-        </w:rPr>
-        <w:t xml:space="preserve">. He is a comedian, </w:t>
-      </w:r>
-      <w:r>
-        <w:rPr>
-          <w:rFonts w:ascii="Times New Roman" w:eastAsia="Times New Roman" w:hAnsi="Times New Roman" w:cs="Times New Roman"/>
-          <w:color w:val="3E4349"/>
-          <w:sz w:val="22"/>
-          <w:szCs w:val="22"/>
-          <w:shd w:val="clear" w:color="auto" w:fill="FFFFFF"/>
-          <w:lang w:eastAsia="zh-CN"/>
-        </w:rPr>
-        <w:t>author</w:t>
-      </w:r>
-      <w:r>
-        <w:rPr>
-          <w:rFonts w:ascii="Times New Roman" w:eastAsia="Times New Roman" w:hAnsi="Times New Roman" w:cs="Times New Roman"/>
-          <w:color w:val="3E4349"/>
-          <w:sz w:val="22"/>
-          <w:szCs w:val="22"/>
-          <w:shd w:val="clear" w:color="auto" w:fill="FFFFFF"/>
-          <w:lang w:eastAsia="zh-CN"/>
-        </w:rPr>
-        <w:t xml:space="preserve"> and</w:t>
-      </w:r>
-      <w:r>
-        <w:rPr>
-          <w:rFonts w:ascii="Times New Roman" w:eastAsia="Times New Roman" w:hAnsi="Times New Roman" w:cs="Times New Roman"/>
-          <w:color w:val="3E4349"/>
-          <w:sz w:val="22"/>
-          <w:szCs w:val="22"/>
-          <w:shd w:val="clear" w:color="auto" w:fill="FFFFFF"/>
-          <w:lang w:eastAsia="zh-CN"/>
-        </w:rPr>
-        <w:t xml:space="preserve"> celebrity. He usually uploads video and share</w:t>
-      </w:r>
-      <w:r>
-        <w:rPr>
-          <w:rFonts w:ascii="Times New Roman" w:eastAsia="Times New Roman" w:hAnsi="Times New Roman" w:cs="Times New Roman"/>
-          <w:color w:val="3E4349"/>
-          <w:sz w:val="22"/>
-          <w:szCs w:val="22"/>
-          <w:shd w:val="clear" w:color="auto" w:fill="FFFFFF"/>
-          <w:lang w:eastAsia="zh-CN"/>
-        </w:rPr>
-        <w:t>s</w:t>
-      </w:r>
-      <w:r>
-        <w:rPr>
-          <w:rFonts w:ascii="Times New Roman" w:eastAsia="Times New Roman" w:hAnsi="Times New Roman" w:cs="Times New Roman"/>
-          <w:color w:val="3E4349"/>
-          <w:sz w:val="22"/>
-          <w:szCs w:val="22"/>
-          <w:shd w:val="clear" w:color="auto" w:fill="FFFFFF"/>
-          <w:lang w:eastAsia="zh-CN"/>
-        </w:rPr>
-        <w:t xml:space="preserve"> something fun with audiences so people love to review what he preforms because of feeling happiness by these videos. </w:t>
-      </w:r>
-      <w:r>
-        <w:rPr>
-          <w:rFonts w:ascii="Times New Roman" w:eastAsia="Times New Roman" w:hAnsi="Times New Roman" w:cs="Times New Roman"/>
-          <w:color w:val="3E4349"/>
-          <w:sz w:val="22"/>
-          <w:szCs w:val="22"/>
-          <w:shd w:val="clear" w:color="auto" w:fill="FFFFFF"/>
-          <w:lang w:eastAsia="zh-CN"/>
-        </w:rPr>
-        <w:t>The third one is Chi</w:t>
-      </w:r>
-      <w:r>
-        <w:rPr>
-          <w:rFonts w:ascii="Times New Roman" w:eastAsia="Times New Roman" w:hAnsi="Times New Roman" w:cs="Times New Roman"/>
-          <w:color w:val="3E4349"/>
-          <w:sz w:val="22"/>
-          <w:szCs w:val="22"/>
-          <w:shd w:val="clear" w:color="auto" w:fill="FFFFFF"/>
-          <w:lang w:eastAsia="zh-CN"/>
-        </w:rPr>
-        <w:t xml:space="preserve">cago </w:t>
-      </w:r>
-      <w:proofErr w:type="gramStart"/>
-      <w:r>
-        <w:rPr>
-          <w:rFonts w:ascii="Times New Roman" w:eastAsia="Times New Roman" w:hAnsi="Times New Roman" w:cs="Times New Roman"/>
-          <w:color w:val="3E4349"/>
-          <w:sz w:val="22"/>
-          <w:szCs w:val="22"/>
-          <w:shd w:val="clear" w:color="auto" w:fill="FFFFFF"/>
-          <w:lang w:eastAsia="zh-CN"/>
-        </w:rPr>
-        <w:t>Bulls which</w:t>
-      </w:r>
-      <w:proofErr w:type="gramEnd"/>
-      <w:r>
-        <w:rPr>
-          <w:rFonts w:ascii="Times New Roman" w:eastAsia="Times New Roman" w:hAnsi="Times New Roman" w:cs="Times New Roman"/>
-          <w:color w:val="3E4349"/>
-          <w:sz w:val="22"/>
-          <w:szCs w:val="22"/>
-          <w:shd w:val="clear" w:color="auto" w:fill="FFFFFF"/>
-          <w:lang w:eastAsia="zh-CN"/>
-        </w:rPr>
-        <w:t xml:space="preserve"> is the famous basketball team so it is a similar features regarding to MLB. The diagram XXX depicts the results of the people who have most followers in Chicago </w:t>
-      </w:r>
-      <w:r>
-        <w:rPr>
-          <w:rFonts w:ascii="Times New Roman" w:eastAsia="Times New Roman" w:hAnsi="Times New Roman" w:cs="Times New Roman"/>
-          <w:color w:val="3E4349"/>
-          <w:sz w:val="22"/>
-          <w:szCs w:val="22"/>
-          <w:shd w:val="clear" w:color="auto" w:fill="FFFFFF"/>
-          <w:lang w:eastAsia="zh-CN"/>
-        </w:rPr>
-        <w:t xml:space="preserve"> </w:t>
+        <w:t xml:space="preserve"> is the famous basketball team so it is a similar features regarding to MLB. The diagram XXX depicts the results of the people who have most followers in Chicago  </w:t>
       </w:r>
     </w:p>
     <w:p>
@@ -5735,7 +6852,7 @@
           <w:shd w:val="clear" w:color="auto" w:fill="FFFFFF"/>
         </w:rPr>
         <w:drawing>
-          <wp:inline distT="0" distB="0" distL="0" distR="0" wp14:anchorId="344246CC" wp14:editId="4FC653C1">
+          <wp:inline distT="0" distB="0" distL="0" distR="0" wp14:anchorId="08F5C536" wp14:editId="579B4B3C">
             <wp:extent cx="5270500" cy="2410460"/>
             <wp:effectExtent l="0" t="0" r="12700" b="2540"/>
             <wp:docPr id="1" name="Picture 1"/>
@@ -5750,7 +6867,7 @@
                     <pic:cNvPicPr/>
                   </pic:nvPicPr>
                   <pic:blipFill>
-                    <a:blip r:embed="rId12">
+                    <a:blip r:embed="rId13">
                       <a:extLst>
                         <a:ext uri="{28A0092B-C50C-407E-A947-70E740481C1C}">
                           <a14:useLocalDpi xmlns:a14="http://schemas.microsoft.com/office/drawing/2010/main" val="0"/>
@@ -5808,7 +6925,7 @@
           <w:shd w:val="clear" w:color="auto" w:fill="FFFFFF"/>
           <w:lang w:eastAsia="zh-CN"/>
         </w:rPr>
-        <w:t>Scenarios Analysis</w:t>
+        <w:t>Scenario</w:t>
       </w:r>
       <w:r>
         <w:rPr>
@@ -5818,6 +6935,16 @@
           <w:shd w:val="clear" w:color="auto" w:fill="FFFFFF"/>
           <w:lang w:eastAsia="zh-CN"/>
         </w:rPr>
+        <w:t xml:space="preserve"> Analysis</w:t>
+      </w:r>
+      <w:r>
+        <w:rPr>
+          <w:rFonts w:ascii="Times New Roman" w:eastAsia="Times New Roman" w:hAnsi="Times New Roman" w:cs="Times New Roman"/>
+          <w:i/>
+          <w:color w:val="3E4349"/>
+          <w:shd w:val="clear" w:color="auto" w:fill="FFFFFF"/>
+          <w:lang w:eastAsia="zh-CN"/>
+        </w:rPr>
         <w:t xml:space="preserve"> </w:t>
       </w:r>
       <w:r>
@@ -5882,21 +7009,8 @@
           <w:shd w:val="clear" w:color="auto" w:fill="FFFFFF"/>
           <w:lang w:eastAsia="zh-CN"/>
         </w:rPr>
-        <w:t xml:space="preserve">The majority of tweet data are sent by the main areas in Chicago, representing </w:t>
-      </w:r>
-      <w:r>
-        <w:rPr>
-          <w:rFonts w:ascii="Times New Roman" w:eastAsia="Times New Roman" w:hAnsi="Times New Roman" w:cs="Times New Roman"/>
-          <w:color w:val="3E4349"/>
-          <w:sz w:val="22"/>
-          <w:szCs w:val="22"/>
-          <w:shd w:val="clear" w:color="auto" w:fill="FFFFFF"/>
-          <w:lang w:eastAsia="zh-CN"/>
-        </w:rPr>
-        <w:t>urban people typical are more enjoyable to utilize social network app. In the urban area, perhaps, most of people take the train to the workplace so that they may have free time to surf the Internet during the transportation period as well as post the information by twitter.  Urban lifestyle also is strongly connected with the social network, building the connection with each other. Based on this, this may enable urban people who frequently utilize twitter more than rural people. The diagram illustrates the result of locations of the latest tweet data.</w:t>
-      </w:r>
-      <w:bookmarkStart w:id="0" w:name="_GoBack"/>
-      <w:bookmarkEnd w:id="0"/>
+        <w:t>The majority of tweet data are sent by the main areas in Chicago, representing urban people typical are more enjoyable to utilize social network app. In the urban area, perhaps, most of people take the train to the workplace so that they may have free time to surf the Internet during the transportation period as well as post the information by twitter.  Urban lifestyle also is strongly connected with the social network, building the connection with each other. Based on this, this may enable urban people who frequently utilize twitter more than rural people. The diagram illustrates the result of locations of the latest tweet data.</w:t>
+      </w:r>
     </w:p>
     <w:p>
       <w:pPr>
@@ -5957,7 +7071,7 @@
           <w:shd w:val="clear" w:color="auto" w:fill="FFFFFF"/>
         </w:rPr>
         <w:drawing>
-          <wp:inline distT="0" distB="0" distL="0" distR="0" wp14:anchorId="2616277A" wp14:editId="32ED1EF7">
+          <wp:inline distT="0" distB="0" distL="0" distR="0" wp14:anchorId="7BA2137C" wp14:editId="13D28252">
             <wp:extent cx="5270500" cy="2439670"/>
             <wp:effectExtent l="0" t="0" r="12700" b="0"/>
             <wp:docPr id="6" name="Picture 6"/>
@@ -5972,7 +7086,7 @@
                     <pic:cNvPicPr/>
                   </pic:nvPicPr>
                   <pic:blipFill>
-                    <a:blip r:embed="rId13">
+                    <a:blip r:embed="rId14">
                       <a:extLst>
                         <a:ext uri="{28A0092B-C50C-407E-A947-70E740481C1C}">
                           <a14:useLocalDpi xmlns:a14="http://schemas.microsoft.com/office/drawing/2010/main" val="0"/>
@@ -6050,6 +7164,19 @@
           <w:lang w:eastAsia="zh-CN"/>
         </w:rPr>
       </w:pPr>
+    </w:p>
+    <w:p>
+      <w:pPr>
+        <w:jc w:val="both"/>
+        <w:rPr>
+          <w:rFonts w:ascii="Times New Roman" w:eastAsia="Times New Roman" w:hAnsi="Times New Roman" w:cs="Times New Roman"/>
+          <w:color w:val="3E4349"/>
+          <w:sz w:val="22"/>
+          <w:szCs w:val="22"/>
+          <w:shd w:val="clear" w:color="auto" w:fill="FFFFFF"/>
+          <w:lang w:eastAsia="zh-CN"/>
+        </w:rPr>
+      </w:pPr>
       <w:r>
         <w:rPr>
           <w:rFonts w:ascii="Times New Roman" w:eastAsia="Times New Roman" w:hAnsi="Times New Roman" w:cs="Times New Roman"/>
@@ -6061,7 +7188,53 @@
         </w:rPr>
         <w:t xml:space="preserve">[1] </w:t>
       </w:r>
-      <w:hyperlink r:id="rId14" w:history="1">
+      <w:r>
+        <w:rPr>
+          <w:rFonts w:ascii="Times New Roman" w:eastAsia="Times New Roman" w:hAnsi="Times New Roman" w:cs="Times New Roman"/>
+          <w:color w:val="3E4349"/>
+          <w:sz w:val="22"/>
+          <w:szCs w:val="22"/>
+          <w:shd w:val="clear" w:color="auto" w:fill="FFFFFF"/>
+          <w:lang w:eastAsia="zh-CN"/>
+        </w:rPr>
+        <w:t>http://en.wikipedia.org/wiki/MapReduce</w:t>
+      </w:r>
+    </w:p>
+    <w:p>
+      <w:pPr>
+        <w:jc w:val="both"/>
+        <w:rPr>
+          <w:rFonts w:ascii="Times New Roman" w:eastAsia="Times New Roman" w:hAnsi="Times New Roman" w:cs="Times New Roman"/>
+          <w:color w:val="3E4349"/>
+          <w:sz w:val="22"/>
+          <w:szCs w:val="22"/>
+          <w:shd w:val="clear" w:color="auto" w:fill="FFFFFF"/>
+          <w:lang w:eastAsia="zh-CN"/>
+        </w:rPr>
+      </w:pPr>
+      <w:r>
+        <w:rPr>
+          <w:rFonts w:ascii="Times New Roman" w:eastAsia="Times New Roman" w:hAnsi="Times New Roman" w:cs="Times New Roman"/>
+          <w:color w:val="3E4349"/>
+          <w:sz w:val="22"/>
+          <w:szCs w:val="22"/>
+          <w:shd w:val="clear" w:color="auto" w:fill="FFFFFF"/>
+          <w:lang w:eastAsia="zh-CN"/>
+        </w:rPr>
+        <w:t>[2</w:t>
+      </w:r>
+      <w:r>
+        <w:rPr>
+          <w:rFonts w:ascii="Times New Roman" w:eastAsia="Times New Roman" w:hAnsi="Times New Roman" w:cs="Times New Roman"/>
+          <w:color w:val="3E4349"/>
+          <w:sz w:val="22"/>
+          <w:szCs w:val="22"/>
+          <w:shd w:val="clear" w:color="auto" w:fill="FFFFFF"/>
+          <w:lang w:eastAsia="zh-CN"/>
+        </w:rPr>
+        <w:t xml:space="preserve">] </w:t>
+      </w:r>
+      <w:hyperlink r:id="rId15" w:history="1">
         <w:r>
           <w:rPr>
             <w:rStyle w:val="Hyperlink"/>
@@ -6097,18 +7270,206 @@
           <w:sz w:val="22"/>
           <w:szCs w:val="22"/>
           <w:shd w:val="clear" w:color="auto" w:fill="FFFFFF"/>
-          <w:lang w:val="en-AU" w:eastAsia="zh-CN"/>
-        </w:rPr>
-      </w:pPr>
-    </w:p>
-    <w:p>
-      <w:pPr>
-        <w:rPr>
-          <w:rFonts w:ascii="Times New Roman" w:hAnsi="Times New Roman" w:cs="Times New Roman"/>
-          <w:sz w:val="22"/>
-          <w:szCs w:val="22"/>
-        </w:rPr>
-      </w:pPr>
+          <w:lang w:eastAsia="zh-CN"/>
+        </w:rPr>
+      </w:pPr>
+    </w:p>
+    <w:p>
+      <w:pPr>
+        <w:jc w:val="both"/>
+        <w:rPr>
+          <w:rFonts w:ascii="Times New Roman" w:eastAsia="Times New Roman" w:hAnsi="Times New Roman" w:cs="Times New Roman"/>
+          <w:color w:val="3E4349"/>
+          <w:sz w:val="22"/>
+          <w:szCs w:val="22"/>
+          <w:shd w:val="clear" w:color="auto" w:fill="FFFFFF"/>
+          <w:lang w:eastAsia="zh-CN"/>
+        </w:rPr>
+      </w:pPr>
+    </w:p>
+    <w:p>
+      <w:pPr>
+        <w:jc w:val="both"/>
+        <w:rPr>
+          <w:rFonts w:ascii="Times New Roman" w:eastAsia="Times New Roman" w:hAnsi="Times New Roman" w:cs="Times New Roman"/>
+          <w:color w:val="3E4349"/>
+          <w:sz w:val="22"/>
+          <w:szCs w:val="22"/>
+          <w:shd w:val="clear" w:color="auto" w:fill="FFFFFF"/>
+          <w:lang w:eastAsia="zh-CN"/>
+        </w:rPr>
+      </w:pPr>
+    </w:p>
+    <w:p>
+      <w:pPr>
+        <w:jc w:val="both"/>
+        <w:rPr>
+          <w:rFonts w:ascii="Times New Roman" w:eastAsia="Times New Roman" w:hAnsi="Times New Roman" w:cs="Times New Roman"/>
+          <w:color w:val="3E4349"/>
+          <w:sz w:val="22"/>
+          <w:szCs w:val="22"/>
+          <w:shd w:val="clear" w:color="auto" w:fill="FFFFFF"/>
+          <w:lang w:eastAsia="zh-CN"/>
+        </w:rPr>
+      </w:pPr>
+    </w:p>
+    <w:p>
+      <w:pPr>
+        <w:jc w:val="both"/>
+        <w:rPr>
+          <w:rFonts w:ascii="Times New Roman" w:eastAsia="Times New Roman" w:hAnsi="Times New Roman" w:cs="Times New Roman"/>
+          <w:color w:val="3E4349"/>
+          <w:sz w:val="22"/>
+          <w:szCs w:val="22"/>
+          <w:shd w:val="clear" w:color="auto" w:fill="FFFFFF"/>
+          <w:lang w:eastAsia="zh-CN"/>
+        </w:rPr>
+      </w:pPr>
+    </w:p>
+    <w:p>
+      <w:pPr>
+        <w:jc w:val="both"/>
+        <w:rPr>
+          <w:rFonts w:ascii="Times New Roman" w:eastAsia="Times New Roman" w:hAnsi="Times New Roman" w:cs="Times New Roman"/>
+          <w:color w:val="3E4349"/>
+          <w:sz w:val="22"/>
+          <w:szCs w:val="22"/>
+          <w:shd w:val="clear" w:color="auto" w:fill="FFFFFF"/>
+          <w:lang w:eastAsia="zh-CN"/>
+        </w:rPr>
+      </w:pPr>
+    </w:p>
+    <w:p>
+      <w:pPr>
+        <w:jc w:val="both"/>
+        <w:rPr>
+          <w:rFonts w:ascii="Times New Roman" w:eastAsia="Times New Roman" w:hAnsi="Times New Roman" w:cs="Times New Roman"/>
+          <w:color w:val="3E4349"/>
+          <w:sz w:val="22"/>
+          <w:szCs w:val="22"/>
+          <w:shd w:val="clear" w:color="auto" w:fill="FFFFFF"/>
+          <w:lang w:eastAsia="zh-CN"/>
+        </w:rPr>
+      </w:pPr>
+    </w:p>
+    <w:p>
+      <w:pPr>
+        <w:jc w:val="both"/>
+        <w:rPr>
+          <w:rFonts w:ascii="Times New Roman" w:eastAsia="Times New Roman" w:hAnsi="Times New Roman" w:cs="Times New Roman"/>
+          <w:color w:val="3E4349"/>
+          <w:sz w:val="22"/>
+          <w:szCs w:val="22"/>
+          <w:shd w:val="clear" w:color="auto" w:fill="FFFFFF"/>
+          <w:lang w:eastAsia="zh-CN"/>
+        </w:rPr>
+      </w:pPr>
+    </w:p>
+    <w:p>
+      <w:pPr>
+        <w:jc w:val="both"/>
+        <w:rPr>
+          <w:rFonts w:ascii="Times New Roman" w:eastAsia="Times New Roman" w:hAnsi="Times New Roman" w:cs="Times New Roman"/>
+          <w:color w:val="3E4349"/>
+          <w:sz w:val="22"/>
+          <w:szCs w:val="22"/>
+          <w:shd w:val="clear" w:color="auto" w:fill="FFFFFF"/>
+          <w:lang w:eastAsia="zh-CN"/>
+        </w:rPr>
+      </w:pPr>
+    </w:p>
+    <w:p>
+      <w:pPr>
+        <w:jc w:val="both"/>
+        <w:rPr>
+          <w:rFonts w:ascii="Times New Roman" w:eastAsia="Times New Roman" w:hAnsi="Times New Roman" w:cs="Times New Roman"/>
+          <w:color w:val="3E4349"/>
+          <w:sz w:val="22"/>
+          <w:szCs w:val="22"/>
+          <w:shd w:val="clear" w:color="auto" w:fill="FFFFFF"/>
+          <w:lang w:eastAsia="zh-CN"/>
+        </w:rPr>
+      </w:pPr>
+    </w:p>
+    <w:p>
+      <w:pPr>
+        <w:jc w:val="both"/>
+        <w:rPr>
+          <w:rFonts w:ascii="Times New Roman" w:eastAsia="Times New Roman" w:hAnsi="Times New Roman" w:cs="Times New Roman"/>
+          <w:color w:val="3E4349"/>
+          <w:sz w:val="22"/>
+          <w:szCs w:val="22"/>
+          <w:shd w:val="clear" w:color="auto" w:fill="FFFFFF"/>
+          <w:lang w:eastAsia="zh-CN"/>
+        </w:rPr>
+      </w:pPr>
+    </w:p>
+    <w:p>
+      <w:pPr>
+        <w:jc w:val="both"/>
+        <w:rPr>
+          <w:rFonts w:ascii="Times New Roman" w:eastAsia="Times New Roman" w:hAnsi="Times New Roman" w:cs="Times New Roman"/>
+          <w:color w:val="3E4349"/>
+          <w:sz w:val="22"/>
+          <w:szCs w:val="22"/>
+          <w:shd w:val="clear" w:color="auto" w:fill="FFFFFF"/>
+          <w:lang w:eastAsia="zh-CN"/>
+        </w:rPr>
+      </w:pPr>
+    </w:p>
+    <w:p>
+      <w:pPr>
+        <w:jc w:val="both"/>
+        <w:rPr>
+          <w:rFonts w:ascii="Times New Roman" w:eastAsia="Times New Roman" w:hAnsi="Times New Roman" w:cs="Times New Roman"/>
+          <w:color w:val="3E4349"/>
+          <w:sz w:val="22"/>
+          <w:szCs w:val="22"/>
+          <w:shd w:val="clear" w:color="auto" w:fill="FFFFFF"/>
+          <w:lang w:eastAsia="zh-CN"/>
+        </w:rPr>
+      </w:pPr>
+    </w:p>
+    <w:p>
+      <w:pPr>
+        <w:jc w:val="both"/>
+        <w:rPr>
+          <w:rFonts w:ascii="Times New Roman" w:eastAsia="Times New Roman" w:hAnsi="Times New Roman" w:cs="Times New Roman"/>
+          <w:color w:val="3E4349"/>
+          <w:sz w:val="22"/>
+          <w:szCs w:val="22"/>
+          <w:shd w:val="clear" w:color="auto" w:fill="FFFFFF"/>
+          <w:lang w:eastAsia="zh-CN"/>
+        </w:rPr>
+      </w:pPr>
+    </w:p>
+    <w:p>
+      <w:pPr>
+        <w:jc w:val="both"/>
+        <w:rPr>
+          <w:rFonts w:ascii="Times New Roman" w:eastAsia="Times New Roman" w:hAnsi="Times New Roman" w:cs="Times New Roman"/>
+          <w:color w:val="3E4349"/>
+          <w:sz w:val="22"/>
+          <w:szCs w:val="22"/>
+          <w:shd w:val="clear" w:color="auto" w:fill="FFFFFF"/>
+          <w:lang w:eastAsia="zh-CN"/>
+        </w:rPr>
+      </w:pPr>
+    </w:p>
+    <w:p>
+      <w:pPr>
+        <w:jc w:val="both"/>
+        <w:rPr>
+          <w:rFonts w:ascii="Times New Roman" w:eastAsia="Times New Roman" w:hAnsi="Times New Roman" w:cs="Times New Roman"/>
+          <w:color w:val="3E4349"/>
+          <w:sz w:val="22"/>
+          <w:szCs w:val="22"/>
+          <w:shd w:val="clear" w:color="auto" w:fill="FFFFFF"/>
+          <w:lang w:eastAsia="zh-CN"/>
+        </w:rPr>
+      </w:pPr>
+      <w:bookmarkStart w:id="0" w:name="_GoBack"/>
+      <w:bookmarkEnd w:id="0"/>
     </w:p>
     <w:sectPr>
       <w:pgSz w:w="11900" w:h="16840"/>
@@ -6283,6 +7644,259 @@
     </w:lvl>
   </w:abstractNum>
   <w:abstractNum w:abstractNumId="3">
+    <w:nsid w:val="0DDB30D6"/>
+    <w:multiLevelType w:val="hybridMultilevel"/>
+    <w:tmpl w:val="7D3A864E"/>
+    <w:lvl w:ilvl="0" w:tplc="DF6E1EE0">
+      <w:start w:val="1"/>
+      <w:numFmt w:val="bullet"/>
+      <w:lvlText w:val=""/>
+      <w:lvlJc w:val="left"/>
+      <w:pPr>
+        <w:tabs>
+          <w:tab w:val="num" w:pos="720"/>
+        </w:tabs>
+        <w:ind w:left="720" w:hanging="360"/>
+      </w:pPr>
+      <w:rPr>
+        <w:rFonts w:ascii="Wingdings" w:hAnsi="Wingdings" w:hint="default"/>
+      </w:rPr>
+    </w:lvl>
+    <w:lvl w:ilvl="1" w:tplc="CC6C00D0" w:tentative="1">
+      <w:start w:val="1"/>
+      <w:numFmt w:val="bullet"/>
+      <w:lvlText w:val=""/>
+      <w:lvlJc w:val="left"/>
+      <w:pPr>
+        <w:tabs>
+          <w:tab w:val="num" w:pos="1440"/>
+        </w:tabs>
+        <w:ind w:left="1440" w:hanging="360"/>
+      </w:pPr>
+      <w:rPr>
+        <w:rFonts w:ascii="Wingdings" w:hAnsi="Wingdings" w:hint="default"/>
+      </w:rPr>
+    </w:lvl>
+    <w:lvl w:ilvl="2" w:tplc="8DFC6672" w:tentative="1">
+      <w:start w:val="1"/>
+      <w:numFmt w:val="bullet"/>
+      <w:lvlText w:val=""/>
+      <w:lvlJc w:val="left"/>
+      <w:pPr>
+        <w:tabs>
+          <w:tab w:val="num" w:pos="2160"/>
+        </w:tabs>
+        <w:ind w:left="2160" w:hanging="360"/>
+      </w:pPr>
+      <w:rPr>
+        <w:rFonts w:ascii="Wingdings" w:hAnsi="Wingdings" w:hint="default"/>
+      </w:rPr>
+    </w:lvl>
+    <w:lvl w:ilvl="3" w:tplc="AFE8ED66" w:tentative="1">
+      <w:start w:val="1"/>
+      <w:numFmt w:val="bullet"/>
+      <w:lvlText w:val=""/>
+      <w:lvlJc w:val="left"/>
+      <w:pPr>
+        <w:tabs>
+          <w:tab w:val="num" w:pos="2880"/>
+        </w:tabs>
+        <w:ind w:left="2880" w:hanging="360"/>
+      </w:pPr>
+      <w:rPr>
+        <w:rFonts w:ascii="Wingdings" w:hAnsi="Wingdings" w:hint="default"/>
+      </w:rPr>
+    </w:lvl>
+    <w:lvl w:ilvl="4" w:tplc="034E17E8" w:tentative="1">
+      <w:start w:val="1"/>
+      <w:numFmt w:val="bullet"/>
+      <w:lvlText w:val=""/>
+      <w:lvlJc w:val="left"/>
+      <w:pPr>
+        <w:tabs>
+          <w:tab w:val="num" w:pos="3600"/>
+        </w:tabs>
+        <w:ind w:left="3600" w:hanging="360"/>
+      </w:pPr>
+      <w:rPr>
+        <w:rFonts w:ascii="Wingdings" w:hAnsi="Wingdings" w:hint="default"/>
+      </w:rPr>
+    </w:lvl>
+    <w:lvl w:ilvl="5" w:tplc="8E4C758C" w:tentative="1">
+      <w:start w:val="1"/>
+      <w:numFmt w:val="bullet"/>
+      <w:lvlText w:val=""/>
+      <w:lvlJc w:val="left"/>
+      <w:pPr>
+        <w:tabs>
+          <w:tab w:val="num" w:pos="4320"/>
+        </w:tabs>
+        <w:ind w:left="4320" w:hanging="360"/>
+      </w:pPr>
+      <w:rPr>
+        <w:rFonts w:ascii="Wingdings" w:hAnsi="Wingdings" w:hint="default"/>
+      </w:rPr>
+    </w:lvl>
+    <w:lvl w:ilvl="6" w:tplc="054454E8" w:tentative="1">
+      <w:start w:val="1"/>
+      <w:numFmt w:val="bullet"/>
+      <w:lvlText w:val=""/>
+      <w:lvlJc w:val="left"/>
+      <w:pPr>
+        <w:tabs>
+          <w:tab w:val="num" w:pos="5040"/>
+        </w:tabs>
+        <w:ind w:left="5040" w:hanging="360"/>
+      </w:pPr>
+      <w:rPr>
+        <w:rFonts w:ascii="Wingdings" w:hAnsi="Wingdings" w:hint="default"/>
+      </w:rPr>
+    </w:lvl>
+    <w:lvl w:ilvl="7" w:tplc="BB60E0D2" w:tentative="1">
+      <w:start w:val="1"/>
+      <w:numFmt w:val="bullet"/>
+      <w:lvlText w:val=""/>
+      <w:lvlJc w:val="left"/>
+      <w:pPr>
+        <w:tabs>
+          <w:tab w:val="num" w:pos="5760"/>
+        </w:tabs>
+        <w:ind w:left="5760" w:hanging="360"/>
+      </w:pPr>
+      <w:rPr>
+        <w:rFonts w:ascii="Wingdings" w:hAnsi="Wingdings" w:hint="default"/>
+      </w:rPr>
+    </w:lvl>
+    <w:lvl w:ilvl="8" w:tplc="9362AADA" w:tentative="1">
+      <w:start w:val="1"/>
+      <w:numFmt w:val="bullet"/>
+      <w:lvlText w:val=""/>
+      <w:lvlJc w:val="left"/>
+      <w:pPr>
+        <w:tabs>
+          <w:tab w:val="num" w:pos="6480"/>
+        </w:tabs>
+        <w:ind w:left="6480" w:hanging="360"/>
+      </w:pPr>
+      <w:rPr>
+        <w:rFonts w:ascii="Wingdings" w:hAnsi="Wingdings" w:hint="default"/>
+      </w:rPr>
+    </w:lvl>
+  </w:abstractNum>
+  <w:abstractNum w:abstractNumId="4">
+    <w:nsid w:val="28697579"/>
+    <w:multiLevelType w:val="hybridMultilevel"/>
+    <w:tmpl w:val="CA5A9AFE"/>
+    <w:lvl w:ilvl="0" w:tplc="7E7E0CFA">
+      <w:start w:val="1"/>
+      <w:numFmt w:val="decimal"/>
+      <w:lvlText w:val="%1."/>
+      <w:lvlJc w:val="left"/>
+      <w:pPr>
+        <w:tabs>
+          <w:tab w:val="num" w:pos="720"/>
+        </w:tabs>
+        <w:ind w:left="720" w:hanging="360"/>
+      </w:pPr>
+    </w:lvl>
+    <w:lvl w:ilvl="1" w:tplc="2554732A" w:tentative="1">
+      <w:start w:val="1"/>
+      <w:numFmt w:val="decimal"/>
+      <w:lvlText w:val="%2."/>
+      <w:lvlJc w:val="left"/>
+      <w:pPr>
+        <w:tabs>
+          <w:tab w:val="num" w:pos="1440"/>
+        </w:tabs>
+        <w:ind w:left="1440" w:hanging="360"/>
+      </w:pPr>
+    </w:lvl>
+    <w:lvl w:ilvl="2" w:tplc="9A008C2A" w:tentative="1">
+      <w:start w:val="1"/>
+      <w:numFmt w:val="decimal"/>
+      <w:lvlText w:val="%3."/>
+      <w:lvlJc w:val="left"/>
+      <w:pPr>
+        <w:tabs>
+          <w:tab w:val="num" w:pos="2160"/>
+        </w:tabs>
+        <w:ind w:left="2160" w:hanging="360"/>
+      </w:pPr>
+    </w:lvl>
+    <w:lvl w:ilvl="3" w:tplc="9D7ACA58" w:tentative="1">
+      <w:start w:val="1"/>
+      <w:numFmt w:val="decimal"/>
+      <w:lvlText w:val="%4."/>
+      <w:lvlJc w:val="left"/>
+      <w:pPr>
+        <w:tabs>
+          <w:tab w:val="num" w:pos="2880"/>
+        </w:tabs>
+        <w:ind w:left="2880" w:hanging="360"/>
+      </w:pPr>
+    </w:lvl>
+    <w:lvl w:ilvl="4" w:tplc="4D761674" w:tentative="1">
+      <w:start w:val="1"/>
+      <w:numFmt w:val="decimal"/>
+      <w:lvlText w:val="%5."/>
+      <w:lvlJc w:val="left"/>
+      <w:pPr>
+        <w:tabs>
+          <w:tab w:val="num" w:pos="3600"/>
+        </w:tabs>
+        <w:ind w:left="3600" w:hanging="360"/>
+      </w:pPr>
+    </w:lvl>
+    <w:lvl w:ilvl="5" w:tplc="AF083DE8" w:tentative="1">
+      <w:start w:val="1"/>
+      <w:numFmt w:val="decimal"/>
+      <w:lvlText w:val="%6."/>
+      <w:lvlJc w:val="left"/>
+      <w:pPr>
+        <w:tabs>
+          <w:tab w:val="num" w:pos="4320"/>
+        </w:tabs>
+        <w:ind w:left="4320" w:hanging="360"/>
+      </w:pPr>
+    </w:lvl>
+    <w:lvl w:ilvl="6" w:tplc="6A220A0C" w:tentative="1">
+      <w:start w:val="1"/>
+      <w:numFmt w:val="decimal"/>
+      <w:lvlText w:val="%7."/>
+      <w:lvlJc w:val="left"/>
+      <w:pPr>
+        <w:tabs>
+          <w:tab w:val="num" w:pos="5040"/>
+        </w:tabs>
+        <w:ind w:left="5040" w:hanging="360"/>
+      </w:pPr>
+    </w:lvl>
+    <w:lvl w:ilvl="7" w:tplc="E4065B56" w:tentative="1">
+      <w:start w:val="1"/>
+      <w:numFmt w:val="decimal"/>
+      <w:lvlText w:val="%8."/>
+      <w:lvlJc w:val="left"/>
+      <w:pPr>
+        <w:tabs>
+          <w:tab w:val="num" w:pos="5760"/>
+        </w:tabs>
+        <w:ind w:left="5760" w:hanging="360"/>
+      </w:pPr>
+    </w:lvl>
+    <w:lvl w:ilvl="8" w:tplc="45A0725E" w:tentative="1">
+      <w:start w:val="1"/>
+      <w:numFmt w:val="decimal"/>
+      <w:lvlText w:val="%9."/>
+      <w:lvlJc w:val="left"/>
+      <w:pPr>
+        <w:tabs>
+          <w:tab w:val="num" w:pos="6480"/>
+        </w:tabs>
+        <w:ind w:left="6480" w:hanging="360"/>
+      </w:pPr>
+    </w:lvl>
+  </w:abstractNum>
+  <w:abstractNum w:abstractNumId="5">
     <w:nsid w:val="29CB0796"/>
     <w:multiLevelType w:val="hybridMultilevel"/>
     <w:tmpl w:val="6E3C6D04"/>
@@ -6371,7 +7985,7 @@
       </w:pPr>
     </w:lvl>
   </w:abstractNum>
-  <w:abstractNum w:abstractNumId="4">
+  <w:abstractNum w:abstractNumId="6">
     <w:nsid w:val="2E7B6C09"/>
     <w:multiLevelType w:val="hybridMultilevel"/>
     <w:tmpl w:val="37C87628"/>
@@ -6460,7 +8074,147 @@
       </w:pPr>
     </w:lvl>
   </w:abstractNum>
-  <w:abstractNum w:abstractNumId="5">
+  <w:abstractNum w:abstractNumId="7">
+    <w:nsid w:val="40EF566D"/>
+    <w:multiLevelType w:val="hybridMultilevel"/>
+    <w:tmpl w:val="B2282682"/>
+    <w:lvl w:ilvl="0" w:tplc="9AEE25CC">
+      <w:start w:val="1"/>
+      <w:numFmt w:val="bullet"/>
+      <w:lvlText w:val=""/>
+      <w:lvlJc w:val="left"/>
+      <w:pPr>
+        <w:tabs>
+          <w:tab w:val="num" w:pos="720"/>
+        </w:tabs>
+        <w:ind w:left="720" w:hanging="360"/>
+      </w:pPr>
+      <w:rPr>
+        <w:rFonts w:ascii="Wingdings" w:hAnsi="Wingdings" w:hint="default"/>
+      </w:rPr>
+    </w:lvl>
+    <w:lvl w:ilvl="1" w:tplc="6CEAB878" w:tentative="1">
+      <w:start w:val="1"/>
+      <w:numFmt w:val="bullet"/>
+      <w:lvlText w:val=""/>
+      <w:lvlJc w:val="left"/>
+      <w:pPr>
+        <w:tabs>
+          <w:tab w:val="num" w:pos="1440"/>
+        </w:tabs>
+        <w:ind w:left="1440" w:hanging="360"/>
+      </w:pPr>
+      <w:rPr>
+        <w:rFonts w:ascii="Wingdings" w:hAnsi="Wingdings" w:hint="default"/>
+      </w:rPr>
+    </w:lvl>
+    <w:lvl w:ilvl="2" w:tplc="7520EDFA" w:tentative="1">
+      <w:start w:val="1"/>
+      <w:numFmt w:val="bullet"/>
+      <w:lvlText w:val=""/>
+      <w:lvlJc w:val="left"/>
+      <w:pPr>
+        <w:tabs>
+          <w:tab w:val="num" w:pos="2160"/>
+        </w:tabs>
+        <w:ind w:left="2160" w:hanging="360"/>
+      </w:pPr>
+      <w:rPr>
+        <w:rFonts w:ascii="Wingdings" w:hAnsi="Wingdings" w:hint="default"/>
+      </w:rPr>
+    </w:lvl>
+    <w:lvl w:ilvl="3" w:tplc="325E8654" w:tentative="1">
+      <w:start w:val="1"/>
+      <w:numFmt w:val="bullet"/>
+      <w:lvlText w:val=""/>
+      <w:lvlJc w:val="left"/>
+      <w:pPr>
+        <w:tabs>
+          <w:tab w:val="num" w:pos="2880"/>
+        </w:tabs>
+        <w:ind w:left="2880" w:hanging="360"/>
+      </w:pPr>
+      <w:rPr>
+        <w:rFonts w:ascii="Wingdings" w:hAnsi="Wingdings" w:hint="default"/>
+      </w:rPr>
+    </w:lvl>
+    <w:lvl w:ilvl="4" w:tplc="BABAF9EC" w:tentative="1">
+      <w:start w:val="1"/>
+      <w:numFmt w:val="bullet"/>
+      <w:lvlText w:val=""/>
+      <w:lvlJc w:val="left"/>
+      <w:pPr>
+        <w:tabs>
+          <w:tab w:val="num" w:pos="3600"/>
+        </w:tabs>
+        <w:ind w:left="3600" w:hanging="360"/>
+      </w:pPr>
+      <w:rPr>
+        <w:rFonts w:ascii="Wingdings" w:hAnsi="Wingdings" w:hint="default"/>
+      </w:rPr>
+    </w:lvl>
+    <w:lvl w:ilvl="5" w:tplc="984AC6BC" w:tentative="1">
+      <w:start w:val="1"/>
+      <w:numFmt w:val="bullet"/>
+      <w:lvlText w:val=""/>
+      <w:lvlJc w:val="left"/>
+      <w:pPr>
+        <w:tabs>
+          <w:tab w:val="num" w:pos="4320"/>
+        </w:tabs>
+        <w:ind w:left="4320" w:hanging="360"/>
+      </w:pPr>
+      <w:rPr>
+        <w:rFonts w:ascii="Wingdings" w:hAnsi="Wingdings" w:hint="default"/>
+      </w:rPr>
+    </w:lvl>
+    <w:lvl w:ilvl="6" w:tplc="8C7263C4" w:tentative="1">
+      <w:start w:val="1"/>
+      <w:numFmt w:val="bullet"/>
+      <w:lvlText w:val=""/>
+      <w:lvlJc w:val="left"/>
+      <w:pPr>
+        <w:tabs>
+          <w:tab w:val="num" w:pos="5040"/>
+        </w:tabs>
+        <w:ind w:left="5040" w:hanging="360"/>
+      </w:pPr>
+      <w:rPr>
+        <w:rFonts w:ascii="Wingdings" w:hAnsi="Wingdings" w:hint="default"/>
+      </w:rPr>
+    </w:lvl>
+    <w:lvl w:ilvl="7" w:tplc="F65A8BA4" w:tentative="1">
+      <w:start w:val="1"/>
+      <w:numFmt w:val="bullet"/>
+      <w:lvlText w:val=""/>
+      <w:lvlJc w:val="left"/>
+      <w:pPr>
+        <w:tabs>
+          <w:tab w:val="num" w:pos="5760"/>
+        </w:tabs>
+        <w:ind w:left="5760" w:hanging="360"/>
+      </w:pPr>
+      <w:rPr>
+        <w:rFonts w:ascii="Wingdings" w:hAnsi="Wingdings" w:hint="default"/>
+      </w:rPr>
+    </w:lvl>
+    <w:lvl w:ilvl="8" w:tplc="9A4CE9D0" w:tentative="1">
+      <w:start w:val="1"/>
+      <w:numFmt w:val="bullet"/>
+      <w:lvlText w:val=""/>
+      <w:lvlJc w:val="left"/>
+      <w:pPr>
+        <w:tabs>
+          <w:tab w:val="num" w:pos="6480"/>
+        </w:tabs>
+        <w:ind w:left="6480" w:hanging="360"/>
+      </w:pPr>
+      <w:rPr>
+        <w:rFonts w:ascii="Wingdings" w:hAnsi="Wingdings" w:hint="default"/>
+      </w:rPr>
+    </w:lvl>
+  </w:abstractNum>
+  <w:abstractNum w:abstractNumId="8">
     <w:nsid w:val="548B32B8"/>
     <w:multiLevelType w:val="hybridMultilevel"/>
     <w:tmpl w:val="50320EEA"/>
@@ -6549,7 +8303,147 @@
       </w:pPr>
     </w:lvl>
   </w:abstractNum>
-  <w:abstractNum w:abstractNumId="6">
+  <w:abstractNum w:abstractNumId="9">
+    <w:nsid w:val="6B626EAD"/>
+    <w:multiLevelType w:val="hybridMultilevel"/>
+    <w:tmpl w:val="87763D5C"/>
+    <w:lvl w:ilvl="0" w:tplc="3C004C22">
+      <w:start w:val="1"/>
+      <w:numFmt w:val="bullet"/>
+      <w:lvlText w:val=""/>
+      <w:lvlJc w:val="left"/>
+      <w:pPr>
+        <w:tabs>
+          <w:tab w:val="num" w:pos="720"/>
+        </w:tabs>
+        <w:ind w:left="720" w:hanging="360"/>
+      </w:pPr>
+      <w:rPr>
+        <w:rFonts w:ascii="Wingdings" w:hAnsi="Wingdings" w:hint="default"/>
+      </w:rPr>
+    </w:lvl>
+    <w:lvl w:ilvl="1" w:tplc="43EAB68E" w:tentative="1">
+      <w:start w:val="1"/>
+      <w:numFmt w:val="bullet"/>
+      <w:lvlText w:val=""/>
+      <w:lvlJc w:val="left"/>
+      <w:pPr>
+        <w:tabs>
+          <w:tab w:val="num" w:pos="1440"/>
+        </w:tabs>
+        <w:ind w:left="1440" w:hanging="360"/>
+      </w:pPr>
+      <w:rPr>
+        <w:rFonts w:ascii="Wingdings" w:hAnsi="Wingdings" w:hint="default"/>
+      </w:rPr>
+    </w:lvl>
+    <w:lvl w:ilvl="2" w:tplc="13CA7754" w:tentative="1">
+      <w:start w:val="1"/>
+      <w:numFmt w:val="bullet"/>
+      <w:lvlText w:val=""/>
+      <w:lvlJc w:val="left"/>
+      <w:pPr>
+        <w:tabs>
+          <w:tab w:val="num" w:pos="2160"/>
+        </w:tabs>
+        <w:ind w:left="2160" w:hanging="360"/>
+      </w:pPr>
+      <w:rPr>
+        <w:rFonts w:ascii="Wingdings" w:hAnsi="Wingdings" w:hint="default"/>
+      </w:rPr>
+    </w:lvl>
+    <w:lvl w:ilvl="3" w:tplc="57A0F9D4" w:tentative="1">
+      <w:start w:val="1"/>
+      <w:numFmt w:val="bullet"/>
+      <w:lvlText w:val=""/>
+      <w:lvlJc w:val="left"/>
+      <w:pPr>
+        <w:tabs>
+          <w:tab w:val="num" w:pos="2880"/>
+        </w:tabs>
+        <w:ind w:left="2880" w:hanging="360"/>
+      </w:pPr>
+      <w:rPr>
+        <w:rFonts w:ascii="Wingdings" w:hAnsi="Wingdings" w:hint="default"/>
+      </w:rPr>
+    </w:lvl>
+    <w:lvl w:ilvl="4" w:tplc="BE7AC0DE" w:tentative="1">
+      <w:start w:val="1"/>
+      <w:numFmt w:val="bullet"/>
+      <w:lvlText w:val=""/>
+      <w:lvlJc w:val="left"/>
+      <w:pPr>
+        <w:tabs>
+          <w:tab w:val="num" w:pos="3600"/>
+        </w:tabs>
+        <w:ind w:left="3600" w:hanging="360"/>
+      </w:pPr>
+      <w:rPr>
+        <w:rFonts w:ascii="Wingdings" w:hAnsi="Wingdings" w:hint="default"/>
+      </w:rPr>
+    </w:lvl>
+    <w:lvl w:ilvl="5" w:tplc="B8FE57B2" w:tentative="1">
+      <w:start w:val="1"/>
+      <w:numFmt w:val="bullet"/>
+      <w:lvlText w:val=""/>
+      <w:lvlJc w:val="left"/>
+      <w:pPr>
+        <w:tabs>
+          <w:tab w:val="num" w:pos="4320"/>
+        </w:tabs>
+        <w:ind w:left="4320" w:hanging="360"/>
+      </w:pPr>
+      <w:rPr>
+        <w:rFonts w:ascii="Wingdings" w:hAnsi="Wingdings" w:hint="default"/>
+      </w:rPr>
+    </w:lvl>
+    <w:lvl w:ilvl="6" w:tplc="AB08BF00" w:tentative="1">
+      <w:start w:val="1"/>
+      <w:numFmt w:val="bullet"/>
+      <w:lvlText w:val=""/>
+      <w:lvlJc w:val="left"/>
+      <w:pPr>
+        <w:tabs>
+          <w:tab w:val="num" w:pos="5040"/>
+        </w:tabs>
+        <w:ind w:left="5040" w:hanging="360"/>
+      </w:pPr>
+      <w:rPr>
+        <w:rFonts w:ascii="Wingdings" w:hAnsi="Wingdings" w:hint="default"/>
+      </w:rPr>
+    </w:lvl>
+    <w:lvl w:ilvl="7" w:tplc="FF6C7DB6" w:tentative="1">
+      <w:start w:val="1"/>
+      <w:numFmt w:val="bullet"/>
+      <w:lvlText w:val=""/>
+      <w:lvlJc w:val="left"/>
+      <w:pPr>
+        <w:tabs>
+          <w:tab w:val="num" w:pos="5760"/>
+        </w:tabs>
+        <w:ind w:left="5760" w:hanging="360"/>
+      </w:pPr>
+      <w:rPr>
+        <w:rFonts w:ascii="Wingdings" w:hAnsi="Wingdings" w:hint="default"/>
+      </w:rPr>
+    </w:lvl>
+    <w:lvl w:ilvl="8" w:tplc="1DBE4A62" w:tentative="1">
+      <w:start w:val="1"/>
+      <w:numFmt w:val="bullet"/>
+      <w:lvlText w:val=""/>
+      <w:lvlJc w:val="left"/>
+      <w:pPr>
+        <w:tabs>
+          <w:tab w:val="num" w:pos="6480"/>
+        </w:tabs>
+        <w:ind w:left="6480" w:hanging="360"/>
+      </w:pPr>
+      <w:rPr>
+        <w:rFonts w:ascii="Wingdings" w:hAnsi="Wingdings" w:hint="default"/>
+      </w:rPr>
+    </w:lvl>
+  </w:abstractNum>
+  <w:abstractNum w:abstractNumId="10">
     <w:nsid w:val="7926690B"/>
     <w:multiLevelType w:val="hybridMultilevel"/>
     <w:tmpl w:val="DE2E250E"/>
@@ -6639,10 +8533,10 @@
     </w:lvl>
   </w:abstractNum>
   <w:num w:numId="1">
-    <w:abstractNumId w:val="3"/>
+    <w:abstractNumId w:val="5"/>
   </w:num>
   <w:num w:numId="2">
-    <w:abstractNumId w:val="6"/>
+    <w:abstractNumId w:val="10"/>
   </w:num>
   <w:num w:numId="3">
     <w:abstractNumId w:val="0"/>
@@ -6654,10 +8548,22 @@
     <w:abstractNumId w:val="2"/>
   </w:num>
   <w:num w:numId="6">
-    <w:abstractNumId w:val="5"/>
+    <w:abstractNumId w:val="8"/>
   </w:num>
   <w:num w:numId="7">
+    <w:abstractNumId w:val="6"/>
+  </w:num>
+  <w:num w:numId="8">
+    <w:abstractNumId w:val="7"/>
+  </w:num>
+  <w:num w:numId="9">
     <w:abstractNumId w:val="4"/>
+  </w:num>
+  <w:num w:numId="10">
+    <w:abstractNumId w:val="9"/>
+  </w:num>
+  <w:num w:numId="11">
+    <w:abstractNumId w:val="3"/>
   </w:num>
 </w:numbering>
 </file>
@@ -6818,10 +8724,33 @@
     <w:name w:val="Normal"/>
     <w:qFormat/>
   </w:style>
+  <w:style w:type="paragraph" w:styleId="Heading2">
+    <w:name w:val="heading 2"/>
+    <w:basedOn w:val="Normal"/>
+    <w:next w:val="Normal"/>
+    <w:link w:val="Heading2Char"/>
+    <w:uiPriority w:val="9"/>
+    <w:unhideWhenUsed/>
+    <w:qFormat/>
+    <w:rsid w:val="003D05C7"/>
+    <w:pPr>
+      <w:keepNext/>
+      <w:keepLines/>
+      <w:spacing w:before="200"/>
+      <w:outlineLvl w:val="1"/>
+    </w:pPr>
+    <w:rPr>
+      <w:rFonts w:asciiTheme="majorHAnsi" w:eastAsiaTheme="majorEastAsia" w:hAnsiTheme="majorHAnsi" w:cstheme="majorBidi"/>
+      <w:b/>
+      <w:bCs/>
+      <w:color w:val="4F81BD" w:themeColor="accent1"/>
+      <w:sz w:val="26"/>
+      <w:szCs w:val="26"/>
+    </w:rPr>
+  </w:style>
   <w:style w:type="character" w:default="1" w:styleId="DefaultParagraphFont">
     <w:name w:val="Default Paragraph Font"/>
     <w:uiPriority w:val="1"/>
-    <w:semiHidden/>
     <w:unhideWhenUsed/>
   </w:style>
   <w:style w:type="table" w:default="1" w:styleId="TableNormal">
@@ -6955,6 +8884,49 @@
       <w:rFonts w:ascii="Lucida Grande" w:hAnsi="Lucida Grande" w:cs="Lucida Grande"/>
       <w:sz w:val="18"/>
       <w:szCs w:val="18"/>
+    </w:rPr>
+  </w:style>
+  <w:style w:type="paragraph" w:styleId="NormalWeb">
+    <w:name w:val="Normal (Web)"/>
+    <w:basedOn w:val="Normal"/>
+    <w:uiPriority w:val="99"/>
+    <w:semiHidden/>
+    <w:unhideWhenUsed/>
+    <w:rsid w:val="003C3730"/>
+    <w:pPr>
+      <w:spacing w:before="100" w:beforeAutospacing="1" w:after="100" w:afterAutospacing="1"/>
+    </w:pPr>
+    <w:rPr>
+      <w:rFonts w:ascii="Times" w:hAnsi="Times" w:cs="Times New Roman"/>
+      <w:sz w:val="20"/>
+      <w:szCs w:val="20"/>
+      <w:lang w:val="en-AU"/>
+    </w:rPr>
+  </w:style>
+  <w:style w:type="character" w:styleId="Strong">
+    <w:name w:val="Strong"/>
+    <w:basedOn w:val="DefaultParagraphFont"/>
+    <w:uiPriority w:val="22"/>
+    <w:qFormat/>
+    <w:rsid w:val="003C3730"/>
+    <w:rPr>
+      <w:b/>
+      <w:bCs/>
+    </w:rPr>
+  </w:style>
+  <w:style w:type="character" w:customStyle="1" w:styleId="Heading2Char">
+    <w:name w:val="Heading 2 Char"/>
+    <w:basedOn w:val="DefaultParagraphFont"/>
+    <w:link w:val="Heading2"/>
+    <w:uiPriority w:val="9"/>
+    <w:rsid w:val="003D05C7"/>
+    <w:rPr>
+      <w:rFonts w:asciiTheme="majorHAnsi" w:eastAsiaTheme="majorEastAsia" w:hAnsiTheme="majorHAnsi" w:cstheme="majorBidi"/>
+      <w:b/>
+      <w:bCs/>
+      <w:color w:val="4F81BD" w:themeColor="accent1"/>
+      <w:sz w:val="26"/>
+      <w:szCs w:val="26"/>
     </w:rPr>
   </w:style>
 </w:styles>
@@ -7116,10 +9088,33 @@
     <w:name w:val="Normal"/>
     <w:qFormat/>
   </w:style>
+  <w:style w:type="paragraph" w:styleId="Heading2">
+    <w:name w:val="heading 2"/>
+    <w:basedOn w:val="Normal"/>
+    <w:next w:val="Normal"/>
+    <w:link w:val="Heading2Char"/>
+    <w:uiPriority w:val="9"/>
+    <w:unhideWhenUsed/>
+    <w:qFormat/>
+    <w:rsid w:val="003D05C7"/>
+    <w:pPr>
+      <w:keepNext/>
+      <w:keepLines/>
+      <w:spacing w:before="200"/>
+      <w:outlineLvl w:val="1"/>
+    </w:pPr>
+    <w:rPr>
+      <w:rFonts w:asciiTheme="majorHAnsi" w:eastAsiaTheme="majorEastAsia" w:hAnsiTheme="majorHAnsi" w:cstheme="majorBidi"/>
+      <w:b/>
+      <w:bCs/>
+      <w:color w:val="4F81BD" w:themeColor="accent1"/>
+      <w:sz w:val="26"/>
+      <w:szCs w:val="26"/>
+    </w:rPr>
+  </w:style>
   <w:style w:type="character" w:default="1" w:styleId="DefaultParagraphFont">
     <w:name w:val="Default Paragraph Font"/>
     <w:uiPriority w:val="1"/>
-    <w:semiHidden/>
     <w:unhideWhenUsed/>
   </w:style>
   <w:style w:type="table" w:default="1" w:styleId="TableNormal">
@@ -7253,6 +9248,49 @@
       <w:rFonts w:ascii="Lucida Grande" w:hAnsi="Lucida Grande" w:cs="Lucida Grande"/>
       <w:sz w:val="18"/>
       <w:szCs w:val="18"/>
+    </w:rPr>
+  </w:style>
+  <w:style w:type="paragraph" w:styleId="NormalWeb">
+    <w:name w:val="Normal (Web)"/>
+    <w:basedOn w:val="Normal"/>
+    <w:uiPriority w:val="99"/>
+    <w:semiHidden/>
+    <w:unhideWhenUsed/>
+    <w:rsid w:val="003C3730"/>
+    <w:pPr>
+      <w:spacing w:before="100" w:beforeAutospacing="1" w:after="100" w:afterAutospacing="1"/>
+    </w:pPr>
+    <w:rPr>
+      <w:rFonts w:ascii="Times" w:hAnsi="Times" w:cs="Times New Roman"/>
+      <w:sz w:val="20"/>
+      <w:szCs w:val="20"/>
+      <w:lang w:val="en-AU"/>
+    </w:rPr>
+  </w:style>
+  <w:style w:type="character" w:styleId="Strong">
+    <w:name w:val="Strong"/>
+    <w:basedOn w:val="DefaultParagraphFont"/>
+    <w:uiPriority w:val="22"/>
+    <w:qFormat/>
+    <w:rsid w:val="003C3730"/>
+    <w:rPr>
+      <w:b/>
+      <w:bCs/>
+    </w:rPr>
+  </w:style>
+  <w:style w:type="character" w:customStyle="1" w:styleId="Heading2Char">
+    <w:name w:val="Heading 2 Char"/>
+    <w:basedOn w:val="DefaultParagraphFont"/>
+    <w:link w:val="Heading2"/>
+    <w:uiPriority w:val="9"/>
+    <w:rsid w:val="003D05C7"/>
+    <w:rPr>
+      <w:rFonts w:asciiTheme="majorHAnsi" w:eastAsiaTheme="majorEastAsia" w:hAnsiTheme="majorHAnsi" w:cstheme="majorBidi"/>
+      <w:b/>
+      <w:bCs/>
+      <w:color w:val="4F81BD" w:themeColor="accent1"/>
+      <w:sz w:val="26"/>
+      <w:szCs w:val="26"/>
     </w:rPr>
   </w:style>
 </w:styles>

</xml_diff>